<commit_message>
formatting bab 1, 2, dan 3
</commit_message>
<xml_diff>
--- a/docs/BAB I.docx
+++ b/docs/BAB I.docx
@@ -904,40 +904,31 @@
         </w:rPr>
         <w:t xml:space="preserve"> platform </w:t>
       </w:r>
-      <w:proofErr w:type="spellStart"/>
-      <w:r>
-        <w:rPr>
-          <w:rFonts w:ascii="Times New Roman" w:eastAsia="Times New Roman" w:hAnsi="Times New Roman" w:cs="Times New Roman"/>
-          <w:sz w:val="24"/>
-          <w:szCs w:val="24"/>
-          <w:lang w:eastAsia="en-ID"/>
-        </w:rPr>
-        <w:t>buku</w:t>
-      </w:r>
-      <w:proofErr w:type="spellEnd"/>
-      <w:r>
-        <w:rPr>
-          <w:rFonts w:ascii="Times New Roman" w:eastAsia="Times New Roman" w:hAnsi="Times New Roman" w:cs="Times New Roman"/>
-          <w:sz w:val="24"/>
-          <w:szCs w:val="24"/>
-          <w:lang w:eastAsia="en-ID"/>
-        </w:rPr>
-        <w:t xml:space="preserve"> digital </w:t>
-      </w:r>
-      <w:proofErr w:type="spellStart"/>
-      <w:r>
-        <w:rPr>
-          <w:rFonts w:ascii="Times New Roman" w:eastAsia="Times New Roman" w:hAnsi="Times New Roman" w:cs="Times New Roman"/>
-          <w:sz w:val="24"/>
-          <w:szCs w:val="24"/>
-          <w:lang w:eastAsia="en-ID"/>
-        </w:rPr>
-        <w:t>besar</w:t>
-      </w:r>
-      <w:proofErr w:type="spellEnd"/>
-      <w:r>
-        <w:rPr>
-          <w:rFonts w:ascii="Times New Roman" w:eastAsia="Times New Roman" w:hAnsi="Times New Roman" w:cs="Times New Roman"/>
+      <w:r>
+        <w:rPr>
+          <w:rFonts w:ascii="Times New Roman" w:eastAsia="Times New Roman" w:hAnsi="Times New Roman" w:cs="Times New Roman"/>
+          <w:sz w:val="24"/>
+          <w:szCs w:val="24"/>
+          <w:lang w:eastAsia="en-ID"/>
+        </w:rPr>
+        <w:t xml:space="preserve">toko </w:t>
+      </w:r>
+      <w:r>
+        <w:rPr>
+          <w:rFonts w:ascii="Times New Roman" w:eastAsia="Times New Roman" w:hAnsi="Times New Roman" w:cs="Times New Roman"/>
+          <w:i/>
+          <w:iCs/>
+          <w:sz w:val="24"/>
+          <w:szCs w:val="24"/>
+          <w:lang w:eastAsia="en-ID"/>
+        </w:rPr>
+        <w:t>online</w:t>
+      </w:r>
+      <w:r>
+        <w:rPr>
+          <w:rFonts w:ascii="Times New Roman" w:eastAsia="Times New Roman" w:hAnsi="Times New Roman" w:cs="Times New Roman"/>
+          <w:i/>
+          <w:iCs/>
           <w:sz w:val="24"/>
           <w:szCs w:val="24"/>
           <w:lang w:eastAsia="en-ID"/>
@@ -4784,7 +4775,27 @@
           <w:szCs w:val="24"/>
           <w:lang w:eastAsia="en-ID"/>
         </w:rPr>
-        <w:t xml:space="preserve"> model embedding </w:t>
+        <w:t xml:space="preserve"> model </w:t>
+      </w:r>
+      <w:r>
+        <w:rPr>
+          <w:rFonts w:ascii="Times New Roman" w:eastAsia="Times New Roman" w:hAnsi="Times New Roman" w:cs="Times New Roman"/>
+          <w:i/>
+          <w:iCs/>
+          <w:sz w:val="24"/>
+          <w:szCs w:val="24"/>
+          <w:lang w:eastAsia="en-ID"/>
+        </w:rPr>
+        <w:t>embedding</w:t>
+      </w:r>
+      <w:r>
+        <w:rPr>
+          <w:rFonts w:ascii="Times New Roman" w:eastAsia="Times New Roman" w:hAnsi="Times New Roman" w:cs="Times New Roman"/>
+          <w:sz w:val="24"/>
+          <w:szCs w:val="24"/>
+          <w:lang w:eastAsia="en-ID"/>
+        </w:rPr>
+        <w:t xml:space="preserve"> </w:t>
       </w:r>
       <w:proofErr w:type="spellStart"/>
       <w:r>
@@ -8695,12 +8706,8 @@
     <w:p>
       <w:pPr>
         <w:pStyle w:val="ListParagraph"/>
-        <w:numPr>
-          <w:ilvl w:val="0"/>
-          <w:numId w:val="26"/>
-        </w:numPr>
         <w:spacing w:before="100" w:beforeAutospacing="1" w:after="100" w:afterAutospacing="1" w:line="480" w:lineRule="auto"/>
-        <w:ind w:left="1077" w:hanging="357"/>
+        <w:ind w:left="1077"/>
         <w:jc w:val="both"/>
         <w:rPr>
           <w:rFonts w:ascii="Times New Roman" w:eastAsia="Times New Roman" w:hAnsi="Times New Roman" w:cs="Times New Roman"/>
@@ -8709,286 +8716,6 @@
           <w:lang w:eastAsia="en-ID"/>
         </w:rPr>
       </w:pPr>
-      <w:proofErr w:type="spellStart"/>
-      <w:r>
-        <w:rPr>
-          <w:rFonts w:ascii="Times New Roman" w:eastAsia="Times New Roman" w:hAnsi="Times New Roman" w:cs="Times New Roman"/>
-          <w:sz w:val="24"/>
-          <w:szCs w:val="24"/>
-          <w:lang w:eastAsia="en-ID"/>
-        </w:rPr>
-        <w:t>Evaluasi</w:t>
-      </w:r>
-      <w:proofErr w:type="spellEnd"/>
-      <w:r>
-        <w:rPr>
-          <w:rFonts w:ascii="Times New Roman" w:eastAsia="Times New Roman" w:hAnsi="Times New Roman" w:cs="Times New Roman"/>
-          <w:sz w:val="24"/>
-          <w:szCs w:val="24"/>
-          <w:lang w:eastAsia="en-ID"/>
-        </w:rPr>
-        <w:t xml:space="preserve"> </w:t>
-      </w:r>
-      <w:proofErr w:type="spellStart"/>
-      <w:r>
-        <w:rPr>
-          <w:rFonts w:ascii="Times New Roman" w:eastAsia="Times New Roman" w:hAnsi="Times New Roman" w:cs="Times New Roman"/>
-          <w:sz w:val="24"/>
-          <w:szCs w:val="24"/>
-          <w:lang w:eastAsia="en-ID"/>
-        </w:rPr>
-        <w:t>sistem</w:t>
-      </w:r>
-      <w:proofErr w:type="spellEnd"/>
-      <w:r>
-        <w:rPr>
-          <w:rFonts w:ascii="Times New Roman" w:eastAsia="Times New Roman" w:hAnsi="Times New Roman" w:cs="Times New Roman"/>
-          <w:sz w:val="24"/>
-          <w:szCs w:val="24"/>
-          <w:lang w:eastAsia="en-ID"/>
-        </w:rPr>
-        <w:t xml:space="preserve"> </w:t>
-      </w:r>
-      <w:proofErr w:type="spellStart"/>
-      <w:r>
-        <w:rPr>
-          <w:rFonts w:ascii="Times New Roman" w:eastAsia="Times New Roman" w:hAnsi="Times New Roman" w:cs="Times New Roman"/>
-          <w:sz w:val="24"/>
-          <w:szCs w:val="24"/>
-          <w:lang w:eastAsia="en-ID"/>
-        </w:rPr>
-        <w:t>terbatas</w:t>
-      </w:r>
-      <w:proofErr w:type="spellEnd"/>
-      <w:r>
-        <w:rPr>
-          <w:rFonts w:ascii="Times New Roman" w:eastAsia="Times New Roman" w:hAnsi="Times New Roman" w:cs="Times New Roman"/>
-          <w:sz w:val="24"/>
-          <w:szCs w:val="24"/>
-          <w:lang w:eastAsia="en-ID"/>
-        </w:rPr>
-        <w:t xml:space="preserve"> pada </w:t>
-      </w:r>
-      <w:proofErr w:type="spellStart"/>
-      <w:r>
-        <w:rPr>
-          <w:rFonts w:ascii="Times New Roman" w:eastAsia="Times New Roman" w:hAnsi="Times New Roman" w:cs="Times New Roman"/>
-          <w:sz w:val="24"/>
-          <w:szCs w:val="24"/>
-          <w:lang w:eastAsia="en-ID"/>
-        </w:rPr>
-        <w:t>pengujian</w:t>
-      </w:r>
-      <w:proofErr w:type="spellEnd"/>
-      <w:r>
-        <w:rPr>
-          <w:rFonts w:ascii="Times New Roman" w:eastAsia="Times New Roman" w:hAnsi="Times New Roman" w:cs="Times New Roman"/>
-          <w:sz w:val="24"/>
-          <w:szCs w:val="24"/>
-          <w:lang w:eastAsia="en-ID"/>
-        </w:rPr>
-        <w:t xml:space="preserve"> </w:t>
-      </w:r>
-      <w:proofErr w:type="spellStart"/>
-      <w:r>
-        <w:rPr>
-          <w:rFonts w:ascii="Times New Roman" w:eastAsia="Times New Roman" w:hAnsi="Times New Roman" w:cs="Times New Roman"/>
-          <w:sz w:val="24"/>
-          <w:szCs w:val="24"/>
-          <w:lang w:eastAsia="en-ID"/>
-        </w:rPr>
-        <w:t>fungsionalitas</w:t>
-      </w:r>
-      <w:proofErr w:type="spellEnd"/>
-      <w:r>
-        <w:rPr>
-          <w:rFonts w:ascii="Times New Roman" w:eastAsia="Times New Roman" w:hAnsi="Times New Roman" w:cs="Times New Roman"/>
-          <w:sz w:val="24"/>
-          <w:szCs w:val="24"/>
-          <w:lang w:eastAsia="en-ID"/>
-        </w:rPr>
-        <w:t xml:space="preserve">, </w:t>
-      </w:r>
-      <w:proofErr w:type="spellStart"/>
-      <w:r>
-        <w:rPr>
-          <w:rFonts w:ascii="Times New Roman" w:eastAsia="Times New Roman" w:hAnsi="Times New Roman" w:cs="Times New Roman"/>
-          <w:sz w:val="24"/>
-          <w:szCs w:val="24"/>
-          <w:lang w:eastAsia="en-ID"/>
-        </w:rPr>
-        <w:t>tanpa</w:t>
-      </w:r>
-      <w:proofErr w:type="spellEnd"/>
-      <w:r>
-        <w:rPr>
-          <w:rFonts w:ascii="Times New Roman" w:eastAsia="Times New Roman" w:hAnsi="Times New Roman" w:cs="Times New Roman"/>
-          <w:sz w:val="24"/>
-          <w:szCs w:val="24"/>
-          <w:lang w:eastAsia="en-ID"/>
-        </w:rPr>
-        <w:t xml:space="preserve"> </w:t>
-      </w:r>
-      <w:proofErr w:type="spellStart"/>
-      <w:r>
-        <w:rPr>
-          <w:rFonts w:ascii="Times New Roman" w:eastAsia="Times New Roman" w:hAnsi="Times New Roman" w:cs="Times New Roman"/>
-          <w:sz w:val="24"/>
-          <w:szCs w:val="24"/>
-          <w:lang w:eastAsia="en-ID"/>
-        </w:rPr>
-        <w:t>mencakup</w:t>
-      </w:r>
-      <w:proofErr w:type="spellEnd"/>
-      <w:r>
-        <w:rPr>
-          <w:rFonts w:ascii="Times New Roman" w:eastAsia="Times New Roman" w:hAnsi="Times New Roman" w:cs="Times New Roman"/>
-          <w:sz w:val="24"/>
-          <w:szCs w:val="24"/>
-          <w:lang w:eastAsia="en-ID"/>
-        </w:rPr>
-        <w:t xml:space="preserve"> </w:t>
-      </w:r>
-      <w:proofErr w:type="spellStart"/>
-      <w:r>
-        <w:rPr>
-          <w:rFonts w:ascii="Times New Roman" w:eastAsia="Times New Roman" w:hAnsi="Times New Roman" w:cs="Times New Roman"/>
-          <w:sz w:val="24"/>
-          <w:szCs w:val="24"/>
-          <w:lang w:eastAsia="en-ID"/>
-        </w:rPr>
-        <w:t>evaluasi</w:t>
-      </w:r>
-      <w:proofErr w:type="spellEnd"/>
-      <w:r>
-        <w:rPr>
-          <w:rFonts w:ascii="Times New Roman" w:eastAsia="Times New Roman" w:hAnsi="Times New Roman" w:cs="Times New Roman"/>
-          <w:sz w:val="24"/>
-          <w:szCs w:val="24"/>
-          <w:lang w:eastAsia="en-ID"/>
-        </w:rPr>
-        <w:t xml:space="preserve"> </w:t>
-      </w:r>
-      <w:proofErr w:type="spellStart"/>
-      <w:r>
-        <w:rPr>
-          <w:rFonts w:ascii="Times New Roman" w:eastAsia="Times New Roman" w:hAnsi="Times New Roman" w:cs="Times New Roman"/>
-          <w:sz w:val="24"/>
-          <w:szCs w:val="24"/>
-          <w:lang w:eastAsia="en-ID"/>
-        </w:rPr>
-        <w:t>kuantitatif</w:t>
-      </w:r>
-      <w:proofErr w:type="spellEnd"/>
-      <w:r>
-        <w:rPr>
-          <w:rFonts w:ascii="Times New Roman" w:eastAsia="Times New Roman" w:hAnsi="Times New Roman" w:cs="Times New Roman"/>
-          <w:sz w:val="24"/>
-          <w:szCs w:val="24"/>
-          <w:lang w:eastAsia="en-ID"/>
-        </w:rPr>
-        <w:t xml:space="preserve"> </w:t>
-      </w:r>
-      <w:proofErr w:type="spellStart"/>
-      <w:r>
-        <w:rPr>
-          <w:rFonts w:ascii="Times New Roman" w:eastAsia="Times New Roman" w:hAnsi="Times New Roman" w:cs="Times New Roman"/>
-          <w:sz w:val="24"/>
-          <w:szCs w:val="24"/>
-          <w:lang w:eastAsia="en-ID"/>
-        </w:rPr>
-        <w:t>seperti</w:t>
-      </w:r>
-      <w:proofErr w:type="spellEnd"/>
-      <w:r>
-        <w:rPr>
-          <w:rFonts w:ascii="Times New Roman" w:eastAsia="Times New Roman" w:hAnsi="Times New Roman" w:cs="Times New Roman"/>
-          <w:sz w:val="24"/>
-          <w:szCs w:val="24"/>
-          <w:lang w:eastAsia="en-ID"/>
-        </w:rPr>
-        <w:t xml:space="preserve"> </w:t>
-      </w:r>
-      <w:r>
-        <w:rPr>
-          <w:rFonts w:ascii="Times New Roman" w:eastAsia="Times New Roman" w:hAnsi="Times New Roman" w:cs="Times New Roman"/>
-          <w:i/>
-          <w:iCs/>
-          <w:sz w:val="24"/>
-          <w:szCs w:val="24"/>
-          <w:lang w:eastAsia="en-ID"/>
-        </w:rPr>
-        <w:t>precision</w:t>
-      </w:r>
-      <w:r>
-        <w:rPr>
-          <w:rFonts w:ascii="Times New Roman" w:eastAsia="Times New Roman" w:hAnsi="Times New Roman" w:cs="Times New Roman"/>
-          <w:sz w:val="24"/>
-          <w:szCs w:val="24"/>
-          <w:lang w:eastAsia="en-ID"/>
-        </w:rPr>
-        <w:t xml:space="preserve">, </w:t>
-      </w:r>
-      <w:r>
-        <w:rPr>
-          <w:rFonts w:ascii="Times New Roman" w:eastAsia="Times New Roman" w:hAnsi="Times New Roman" w:cs="Times New Roman"/>
-          <w:i/>
-          <w:iCs/>
-          <w:sz w:val="24"/>
-          <w:szCs w:val="24"/>
-          <w:lang w:eastAsia="en-ID"/>
-        </w:rPr>
-        <w:t>recall</w:t>
-      </w:r>
-      <w:r>
-        <w:rPr>
-          <w:rFonts w:ascii="Times New Roman" w:eastAsia="Times New Roman" w:hAnsi="Times New Roman" w:cs="Times New Roman"/>
-          <w:sz w:val="24"/>
-          <w:szCs w:val="24"/>
-          <w:lang w:eastAsia="en-ID"/>
-        </w:rPr>
-        <w:t xml:space="preserve">, </w:t>
-      </w:r>
-      <w:proofErr w:type="spellStart"/>
-      <w:r>
-        <w:rPr>
-          <w:rFonts w:ascii="Times New Roman" w:eastAsia="Times New Roman" w:hAnsi="Times New Roman" w:cs="Times New Roman"/>
-          <w:sz w:val="24"/>
-          <w:szCs w:val="24"/>
-          <w:lang w:eastAsia="en-ID"/>
-        </w:rPr>
-        <w:t>atau</w:t>
-      </w:r>
-      <w:proofErr w:type="spellEnd"/>
-      <w:r>
-        <w:rPr>
-          <w:rFonts w:ascii="Times New Roman" w:eastAsia="Times New Roman" w:hAnsi="Times New Roman" w:cs="Times New Roman"/>
-          <w:sz w:val="24"/>
-          <w:szCs w:val="24"/>
-          <w:lang w:eastAsia="en-ID"/>
-        </w:rPr>
-        <w:t xml:space="preserve"> </w:t>
-      </w:r>
-      <w:r>
-        <w:rPr>
-          <w:rFonts w:ascii="Times New Roman" w:eastAsia="Times New Roman" w:hAnsi="Times New Roman" w:cs="Times New Roman"/>
-          <w:i/>
-          <w:iCs/>
-          <w:sz w:val="24"/>
-          <w:szCs w:val="24"/>
-          <w:lang w:eastAsia="en-ID"/>
-        </w:rPr>
-        <w:t>F1-score</w:t>
-      </w:r>
-      <w:r>
-        <w:rPr>
-          <w:rFonts w:ascii="Times New Roman" w:eastAsia="Times New Roman" w:hAnsi="Times New Roman" w:cs="Times New Roman"/>
-          <w:sz w:val="24"/>
-          <w:szCs w:val="24"/>
-          <w:lang w:eastAsia="en-ID"/>
-        </w:rPr>
-        <w:t>.</w:t>
-      </w:r>
     </w:p>
     <w:p>
       <w:pPr>
@@ -11578,6 +11305,7 @@
     <w:p>
       <w:pPr>
         <w:pStyle w:val="Heading2"/>
+        <w:spacing w:before="0" w:line="480" w:lineRule="auto"/>
         <w:ind w:firstLine="360"/>
         <w:rPr>
           <w:rFonts w:ascii="Times New Roman" w:hAnsi="Times New Roman" w:cs="Times New Roman"/>
@@ -11643,8 +11371,7 @@
           <w:ilvl w:val="0"/>
           <w:numId w:val="18"/>
         </w:numPr>
-        <w:spacing w:after="160" w:afterAutospacing="0" w:line="480" w:lineRule="auto"/>
-        <w:ind w:left="1077" w:hanging="357"/>
+        <w:spacing w:before="0" w:beforeAutospacing="0" w:after="0" w:afterAutospacing="0" w:line="480" w:lineRule="auto"/>
         <w:jc w:val="both"/>
       </w:pPr>
       <w:proofErr w:type="spellStart"/>
@@ -11660,9 +11387,14 @@
         <w:t>Rekomendasi</w:t>
       </w:r>
       <w:proofErr w:type="spellEnd"/>
-      <w:r>
-        <w:br/>
-      </w:r>
+    </w:p>
+    <w:p>
+      <w:pPr>
+        <w:pStyle w:val="NormalWeb"/>
+        <w:spacing w:before="0" w:beforeAutospacing="0" w:after="0" w:afterAutospacing="0" w:line="480" w:lineRule="auto"/>
+        <w:ind w:left="1077" w:firstLine="363"/>
+        <w:jc w:val="both"/>
+      </w:pPr>
       <w:proofErr w:type="spellStart"/>
       <w:r>
         <w:t>Sistem</w:t>
@@ -11889,8 +11621,8 @@
       </w:r>
       <w:r>
         <w:rPr>
-          <w:rStyle w:val="Emphasis"/>
-          <w:rFonts w:eastAsiaTheme="majorEastAsia"/>
+          <w:i/>
+          <w:iCs/>
         </w:rPr>
         <w:t>content-based</w:t>
       </w:r>
@@ -11915,8 +11647,8 @@
       </w:r>
       <w:r>
         <w:rPr>
-          <w:rStyle w:val="Emphasis"/>
-          <w:rFonts w:eastAsiaTheme="majorEastAsia"/>
+          <w:i/>
+          <w:iCs/>
         </w:rPr>
         <w:t>collaborative filtering</w:t>
       </w:r>
@@ -11941,8 +11673,8 @@
       </w:r>
       <w:r>
         <w:rPr>
-          <w:rStyle w:val="Emphasis"/>
-          <w:rFonts w:eastAsiaTheme="majorEastAsia"/>
+          <w:i/>
+          <w:iCs/>
         </w:rPr>
         <w:t>hybrid</w:t>
       </w:r>
@@ -12205,7 +11937,7 @@
           <w:ilvl w:val="0"/>
           <w:numId w:val="18"/>
         </w:numPr>
-        <w:spacing w:after="160" w:afterAutospacing="0" w:line="480" w:lineRule="auto"/>
+        <w:spacing w:after="0" w:afterAutospacing="0"/>
         <w:ind w:left="1077" w:hanging="357"/>
         <w:jc w:val="both"/>
       </w:pPr>
@@ -12225,9 +11957,14 @@
       <w:r>
         <w:t xml:space="preserve"> (Natural Language Processing/NLP)</w:t>
       </w:r>
-      <w:r>
-        <w:br/>
-      </w:r>
+    </w:p>
+    <w:p>
+      <w:pPr>
+        <w:pStyle w:val="NormalWeb"/>
+        <w:spacing w:after="160" w:afterAutospacing="0" w:line="480" w:lineRule="auto"/>
+        <w:ind w:left="1077" w:firstLine="363"/>
+        <w:jc w:val="both"/>
+      </w:pPr>
       <w:r>
         <w:rPr>
           <w:i/>
@@ -12526,6 +12263,13 @@
       <w:r>
         <w:t>.</w:t>
       </w:r>
+    </w:p>
+    <w:p>
+      <w:pPr>
+        <w:pStyle w:val="NormalWeb"/>
+        <w:spacing w:after="160" w:afterAutospacing="0" w:line="480" w:lineRule="auto"/>
+        <w:jc w:val="both"/>
+      </w:pPr>
     </w:p>
     <w:p>
       <w:pPr>
@@ -12534,22 +12278,25 @@
           <w:ilvl w:val="0"/>
           <w:numId w:val="18"/>
         </w:numPr>
-        <w:spacing w:after="160" w:afterAutospacing="0" w:line="480" w:lineRule="auto"/>
-        <w:ind w:left="1077" w:hanging="357"/>
+        <w:spacing w:before="0" w:beforeAutospacing="0" w:after="0" w:afterAutospacing="0" w:line="480" w:lineRule="auto"/>
         <w:jc w:val="both"/>
       </w:pPr>
       <w:proofErr w:type="spellStart"/>
       <w:r>
-        <w:lastRenderedPageBreak/>
         <w:t>Representasi</w:t>
       </w:r>
       <w:proofErr w:type="spellEnd"/>
       <w:r>
         <w:t xml:space="preserve"> Teks dan Embedding</w:t>
       </w:r>
-      <w:r>
-        <w:br/>
-      </w:r>
+    </w:p>
+    <w:p>
+      <w:pPr>
+        <w:pStyle w:val="NormalWeb"/>
+        <w:spacing w:before="0" w:beforeAutospacing="0" w:after="0" w:line="480" w:lineRule="auto"/>
+        <w:ind w:left="1080" w:firstLine="360"/>
+        <w:jc w:val="both"/>
+      </w:pPr>
       <w:proofErr w:type="spellStart"/>
       <w:r>
         <w:t>Representasi</w:t>
@@ -12652,27 +12399,7 @@
       </w:r>
       <w:proofErr w:type="spellEnd"/>
       <w:r>
-        <w:t xml:space="preserve"> </w:t>
-      </w:r>
-      <w:r>
-        <w:rPr>
-          <w:rStyle w:val="Emphasis"/>
-          <w:rFonts w:eastAsiaTheme="majorEastAsia"/>
-        </w:rPr>
-        <w:t>Bag-of-Words</w:t>
-      </w:r>
-      <w:r>
-        <w:t xml:space="preserve"> dan </w:t>
-      </w:r>
-      <w:r>
-        <w:rPr>
-          <w:rStyle w:val="Emphasis"/>
-          <w:rFonts w:eastAsiaTheme="majorEastAsia"/>
-        </w:rPr>
-        <w:t>TF-IDF</w:t>
-      </w:r>
-      <w:r>
-        <w:t xml:space="preserve"> </w:t>
+        <w:t xml:space="preserve"> Bag-of-Words dan TF-IDF </w:t>
       </w:r>
       <w:proofErr w:type="spellStart"/>
       <w:r>
@@ -12888,17 +12615,7 @@
       </w:r>
       <w:proofErr w:type="spellEnd"/>
       <w:r>
-        <w:t xml:space="preserve"> </w:t>
-      </w:r>
-      <w:r>
-        <w:rPr>
-          <w:rStyle w:val="Emphasis"/>
-          <w:rFonts w:eastAsiaTheme="majorEastAsia"/>
-        </w:rPr>
-        <w:t>text-embedding-004</w:t>
-      </w:r>
-      <w:r>
-        <w:t xml:space="preserve"> </w:t>
+        <w:t xml:space="preserve"> text-embedding-004 </w:t>
       </w:r>
       <w:proofErr w:type="spellStart"/>
       <w:r>
@@ -12996,31 +12713,26 @@
           <w:ilvl w:val="0"/>
           <w:numId w:val="18"/>
         </w:numPr>
-        <w:spacing w:after="160" w:afterAutospacing="0" w:line="480" w:lineRule="auto"/>
-        <w:ind w:left="1077" w:hanging="357"/>
+        <w:tabs>
+          <w:tab w:val="clear" w:pos="1080"/>
+        </w:tabs>
+        <w:spacing w:before="0" w:beforeAutospacing="0" w:after="0" w:afterAutospacing="0" w:line="480" w:lineRule="auto"/>
+        <w:ind w:left="1134"/>
         <w:jc w:val="both"/>
       </w:pPr>
       <w:r>
-        <w:t>Semantic</w:t>
-      </w:r>
-      <w:r>
-        <w:t xml:space="preserve"> </w:t>
-      </w:r>
-      <w:r>
-        <w:t>Search</w:t>
-      </w:r>
-      <w:r>
-        <w:br/>
-      </w:r>
-      <w:r>
-        <w:rPr>
-          <w:i/>
-          <w:iCs/>
-        </w:rPr>
-        <w:t>Semantic search</w:t>
-      </w:r>
-      <w:r>
-        <w:t xml:space="preserve"> </w:t>
+        <w:t>Semantic Search</w:t>
+      </w:r>
+    </w:p>
+    <w:p>
+      <w:pPr>
+        <w:pStyle w:val="NormalWeb"/>
+        <w:spacing w:before="0" w:beforeAutospacing="0" w:after="0" w:afterAutospacing="0" w:line="480" w:lineRule="auto"/>
+        <w:ind w:left="1077" w:firstLine="363"/>
+        <w:jc w:val="both"/>
+      </w:pPr>
+      <w:r>
+        <w:t xml:space="preserve">Semantic search </w:t>
       </w:r>
       <w:proofErr w:type="spellStart"/>
       <w:r>
@@ -13172,17 +12884,7 @@
       </w:r>
       <w:proofErr w:type="spellEnd"/>
       <w:r>
-        <w:t xml:space="preserve"> </w:t>
-      </w:r>
-      <w:r>
-        <w:rPr>
-          <w:rStyle w:val="Emphasis"/>
-          <w:rFonts w:eastAsiaTheme="majorEastAsia"/>
-        </w:rPr>
-        <w:t>cosine similarity</w:t>
-      </w:r>
-      <w:r>
-        <w:t xml:space="preserve">, semantic search </w:t>
+        <w:t xml:space="preserve"> cosine similarity, semantic search </w:t>
       </w:r>
       <w:proofErr w:type="spellStart"/>
       <w:r>
@@ -13384,6 +13086,14 @@
       <w:r>
         <w:t>.</w:t>
       </w:r>
+    </w:p>
+    <w:p>
+      <w:pPr>
+        <w:pStyle w:val="NormalWeb"/>
+        <w:spacing w:before="0" w:beforeAutospacing="0" w:after="0" w:afterAutospacing="0" w:line="480" w:lineRule="auto"/>
+        <w:ind w:left="1077"/>
+        <w:jc w:val="both"/>
+      </w:pPr>
     </w:p>
     <w:p>
       <w:pPr>
@@ -13392,16 +13102,38 @@
           <w:ilvl w:val="0"/>
           <w:numId w:val="18"/>
         </w:numPr>
-        <w:spacing w:after="160" w:afterAutospacing="0" w:line="480" w:lineRule="auto"/>
-        <w:ind w:left="1077" w:hanging="357"/>
+        <w:spacing w:before="240" w:beforeAutospacing="0"/>
         <w:jc w:val="both"/>
-      </w:pPr>
-      <w:r>
+        <w:rPr>
+          <w:i/>
+          <w:iCs/>
+        </w:rPr>
+      </w:pPr>
+      <w:r>
+        <w:rPr>
+          <w:i/>
+          <w:iCs/>
+        </w:rPr>
+        <w:lastRenderedPageBreak/>
         <w:t>Cosine Similarity</w:t>
       </w:r>
-      <w:r>
-        <w:br/>
-        <w:t xml:space="preserve">Cosine similarity </w:t>
+    </w:p>
+    <w:p>
+      <w:pPr>
+        <w:pStyle w:val="NormalWeb"/>
+        <w:spacing w:before="240" w:beforeAutospacing="0" w:line="480" w:lineRule="auto"/>
+        <w:ind w:left="1080" w:firstLine="360"/>
+        <w:jc w:val="both"/>
+      </w:pPr>
+      <w:r>
+        <w:rPr>
+          <w:i/>
+          <w:iCs/>
+        </w:rPr>
+        <w:t>Cosine similarity</w:t>
+      </w:r>
+      <w:r>
+        <w:t xml:space="preserve"> </w:t>
       </w:r>
       <w:proofErr w:type="spellStart"/>
       <w:r>
@@ -13453,7 +13185,6 @@
       </w:r>
       <w:proofErr w:type="spellStart"/>
       <w:r>
-        <w:lastRenderedPageBreak/>
         <w:t>vektor</w:t>
       </w:r>
       <w:proofErr w:type="spellEnd"/>
@@ -13650,7 +13381,17 @@
       </w:r>
       <w:proofErr w:type="spellEnd"/>
       <w:r>
-        <w:t xml:space="preserve"> embedding, cosine similarity </w:t>
+        <w:t xml:space="preserve"> embedding, </w:t>
+      </w:r>
+      <w:r>
+        <w:rPr>
+          <w:i/>
+          <w:iCs/>
+        </w:rPr>
+        <w:t>cosine similarity</w:t>
+      </w:r>
+      <w:r>
+        <w:t xml:space="preserve"> </w:t>
       </w:r>
       <w:proofErr w:type="spellStart"/>
       <w:r>
@@ -13716,291 +13457,328 @@
           <w:ilvl w:val="0"/>
           <w:numId w:val="18"/>
         </w:numPr>
+        <w:jc w:val="both"/>
+      </w:pPr>
+      <w:bookmarkStart w:id="0" w:name="_Hlk198790146"/>
+      <w:proofErr w:type="spellStart"/>
+      <w:r>
+        <w:t>Streamlit</w:t>
+      </w:r>
+      <w:proofErr w:type="spellEnd"/>
+      <w:r>
+        <w:t xml:space="preserve"> dan </w:t>
+      </w:r>
+      <w:proofErr w:type="spellStart"/>
+      <w:r>
+        <w:t>Teknologi</w:t>
+      </w:r>
+      <w:proofErr w:type="spellEnd"/>
+      <w:r>
+        <w:t xml:space="preserve"> </w:t>
+      </w:r>
+      <w:proofErr w:type="spellStart"/>
+      <w:r>
+        <w:t>Pendukung</w:t>
+      </w:r>
+      <w:proofErr w:type="spellEnd"/>
+    </w:p>
+    <w:p>
+      <w:pPr>
+        <w:pStyle w:val="NormalWeb"/>
+        <w:spacing w:line="480" w:lineRule="auto"/>
+        <w:ind w:left="1080" w:firstLine="360"/>
+        <w:jc w:val="both"/>
+      </w:pPr>
+      <w:proofErr w:type="spellStart"/>
+      <w:r>
+        <w:t>Streamlit</w:t>
+      </w:r>
+      <w:proofErr w:type="spellEnd"/>
+      <w:r>
+        <w:t xml:space="preserve"> </w:t>
+      </w:r>
+      <w:proofErr w:type="spellStart"/>
+      <w:r>
+        <w:t>adalah</w:t>
+      </w:r>
+      <w:proofErr w:type="spellEnd"/>
+      <w:r>
+        <w:t xml:space="preserve"> framework </w:t>
+      </w:r>
+      <w:proofErr w:type="spellStart"/>
+      <w:r>
+        <w:t>berbasis</w:t>
+      </w:r>
+      <w:proofErr w:type="spellEnd"/>
+      <w:r>
+        <w:t xml:space="preserve"> Python </w:t>
+      </w:r>
+      <w:proofErr w:type="spellStart"/>
+      <w:r>
+        <w:t>untuk</w:t>
+      </w:r>
+      <w:proofErr w:type="spellEnd"/>
+      <w:r>
+        <w:t xml:space="preserve"> </w:t>
+      </w:r>
+      <w:proofErr w:type="spellStart"/>
+      <w:r>
+        <w:t>membangun</w:t>
+      </w:r>
+      <w:proofErr w:type="spellEnd"/>
+      <w:r>
+        <w:t xml:space="preserve"> </w:t>
+      </w:r>
+      <w:proofErr w:type="spellStart"/>
+      <w:r>
+        <w:t>aplikasi</w:t>
+      </w:r>
+      <w:proofErr w:type="spellEnd"/>
+      <w:r>
+        <w:t xml:space="preserve"> web </w:t>
+      </w:r>
+      <w:proofErr w:type="spellStart"/>
+      <w:r>
+        <w:t>interaktif</w:t>
+      </w:r>
+      <w:proofErr w:type="spellEnd"/>
+      <w:r>
+        <w:t xml:space="preserve"> </w:t>
+      </w:r>
+      <w:proofErr w:type="spellStart"/>
+      <w:r>
+        <w:t>secara</w:t>
+      </w:r>
+      <w:proofErr w:type="spellEnd"/>
+      <w:r>
+        <w:t xml:space="preserve"> </w:t>
+      </w:r>
+      <w:proofErr w:type="spellStart"/>
+      <w:r>
+        <w:t>cepat</w:t>
+      </w:r>
+      <w:proofErr w:type="spellEnd"/>
+      <w:r>
+        <w:t xml:space="preserve"> dan </w:t>
+      </w:r>
+      <w:proofErr w:type="spellStart"/>
+      <w:r>
+        <w:t>sederhana</w:t>
+      </w:r>
+      <w:proofErr w:type="spellEnd"/>
+      <w:r>
+        <w:t xml:space="preserve">. </w:t>
+      </w:r>
+      <w:proofErr w:type="spellStart"/>
+      <w:r>
+        <w:t>Streamlit</w:t>
+      </w:r>
+      <w:proofErr w:type="spellEnd"/>
+      <w:r>
+        <w:t xml:space="preserve"> </w:t>
+      </w:r>
+      <w:proofErr w:type="spellStart"/>
+      <w:r>
+        <w:t>cocok</w:t>
+      </w:r>
+      <w:proofErr w:type="spellEnd"/>
+      <w:r>
+        <w:t xml:space="preserve"> </w:t>
+      </w:r>
+      <w:proofErr w:type="spellStart"/>
+      <w:r>
+        <w:t>untuk</w:t>
+      </w:r>
+      <w:proofErr w:type="spellEnd"/>
+      <w:r>
+        <w:t xml:space="preserve"> </w:t>
+      </w:r>
+      <w:proofErr w:type="spellStart"/>
+      <w:r>
+        <w:t>visualisasi</w:t>
+      </w:r>
+      <w:proofErr w:type="spellEnd"/>
+      <w:r>
+        <w:t xml:space="preserve"> data dan </w:t>
+      </w:r>
+      <w:proofErr w:type="spellStart"/>
+      <w:r>
+        <w:t>demonstrasi</w:t>
+      </w:r>
+      <w:proofErr w:type="spellEnd"/>
+      <w:r>
+        <w:t xml:space="preserve"> model machine learning. </w:t>
+      </w:r>
+      <w:proofErr w:type="spellStart"/>
+      <w:r>
+        <w:t>Dalam</w:t>
+      </w:r>
+      <w:proofErr w:type="spellEnd"/>
+      <w:r>
+        <w:t xml:space="preserve"> </w:t>
+      </w:r>
+      <w:proofErr w:type="spellStart"/>
+      <w:r>
+        <w:t>penelitian</w:t>
+      </w:r>
+      <w:proofErr w:type="spellEnd"/>
+      <w:r>
+        <w:t xml:space="preserve"> </w:t>
+      </w:r>
+      <w:proofErr w:type="spellStart"/>
+      <w:r>
+        <w:t>ini</w:t>
+      </w:r>
+      <w:proofErr w:type="spellEnd"/>
+      <w:r>
+        <w:t xml:space="preserve">, </w:t>
+      </w:r>
+      <w:proofErr w:type="spellStart"/>
+      <w:r>
+        <w:t>Streamlit</w:t>
+      </w:r>
+      <w:proofErr w:type="spellEnd"/>
+      <w:r>
+        <w:t xml:space="preserve"> </w:t>
+      </w:r>
+      <w:proofErr w:type="spellStart"/>
+      <w:r>
+        <w:t>digunakan</w:t>
+      </w:r>
+      <w:proofErr w:type="spellEnd"/>
+      <w:r>
+        <w:t xml:space="preserve"> </w:t>
+      </w:r>
+      <w:proofErr w:type="spellStart"/>
+      <w:r>
+        <w:t>untuk</w:t>
+      </w:r>
+      <w:proofErr w:type="spellEnd"/>
+      <w:r>
+        <w:t xml:space="preserve"> </w:t>
+      </w:r>
+      <w:proofErr w:type="spellStart"/>
+      <w:r>
+        <w:t>membangun</w:t>
+      </w:r>
+      <w:proofErr w:type="spellEnd"/>
+      <w:r>
+        <w:t xml:space="preserve"> </w:t>
+      </w:r>
+      <w:proofErr w:type="spellStart"/>
+      <w:r>
+        <w:t>antarmuka</w:t>
+      </w:r>
+      <w:proofErr w:type="spellEnd"/>
+      <w:r>
+        <w:t xml:space="preserve"> </w:t>
+      </w:r>
+      <w:proofErr w:type="spellStart"/>
+      <w:r>
+        <w:t>sistem</w:t>
+      </w:r>
+      <w:proofErr w:type="spellEnd"/>
+      <w:r>
+        <w:t xml:space="preserve"> </w:t>
+      </w:r>
+      <w:proofErr w:type="spellStart"/>
+      <w:r>
+        <w:t>rekomendasi</w:t>
+      </w:r>
+      <w:proofErr w:type="spellEnd"/>
+      <w:r>
+        <w:t xml:space="preserve">, </w:t>
+      </w:r>
+      <w:proofErr w:type="spellStart"/>
+      <w:r>
+        <w:t>didukung</w:t>
+      </w:r>
+      <w:proofErr w:type="spellEnd"/>
+      <w:r>
+        <w:t xml:space="preserve"> oleh </w:t>
+      </w:r>
+      <w:proofErr w:type="spellStart"/>
+      <w:r>
+        <w:t>pustaka</w:t>
+      </w:r>
+      <w:proofErr w:type="spellEnd"/>
+      <w:r>
+        <w:t xml:space="preserve"> </w:t>
+      </w:r>
+      <w:proofErr w:type="spellStart"/>
+      <w:r>
+        <w:t>seperti</w:t>
+      </w:r>
+      <w:proofErr w:type="spellEnd"/>
+      <w:r>
+        <w:t xml:space="preserve"> Pandas, NumPy, dan Scikit-learn </w:t>
+      </w:r>
+      <w:proofErr w:type="spellStart"/>
+      <w:r>
+        <w:t>untuk</w:t>
+      </w:r>
+      <w:proofErr w:type="spellEnd"/>
+      <w:r>
+        <w:t xml:space="preserve"> </w:t>
+      </w:r>
+      <w:proofErr w:type="spellStart"/>
+      <w:r>
+        <w:t>pemrosesan</w:t>
+      </w:r>
+      <w:proofErr w:type="spellEnd"/>
+      <w:r>
+        <w:t xml:space="preserve"> data dan </w:t>
+      </w:r>
+      <w:proofErr w:type="spellStart"/>
+      <w:r>
+        <w:t>analisis</w:t>
+      </w:r>
+      <w:proofErr w:type="spellEnd"/>
+      <w:r>
+        <w:t xml:space="preserve"> </w:t>
+      </w:r>
+      <w:proofErr w:type="spellStart"/>
+      <w:r>
+        <w:t>kesamaan</w:t>
+      </w:r>
+      <w:proofErr w:type="spellEnd"/>
+      <w:r>
+        <w:t>.</w:t>
+      </w:r>
+    </w:p>
+    <w:p>
+      <w:pPr>
+        <w:pStyle w:val="NormalWeb"/>
         <w:spacing w:after="160" w:afterAutospacing="0" w:line="480" w:lineRule="auto"/>
-        <w:ind w:left="1077" w:hanging="357"/>
+        <w:ind w:left="1077"/>
         <w:jc w:val="both"/>
       </w:pPr>
-      <w:proofErr w:type="spellStart"/>
-      <w:r>
-        <w:t>Streamlit</w:t>
-      </w:r>
-      <w:proofErr w:type="spellEnd"/>
-      <w:r>
-        <w:t xml:space="preserve"> dan </w:t>
-      </w:r>
-      <w:proofErr w:type="spellStart"/>
-      <w:r>
-        <w:t>Teknologi</w:t>
-      </w:r>
-      <w:proofErr w:type="spellEnd"/>
-      <w:r>
-        <w:t xml:space="preserve"> </w:t>
-      </w:r>
-      <w:proofErr w:type="spellStart"/>
-      <w:r>
-        <w:t>Pendukung</w:t>
-      </w:r>
-      <w:proofErr w:type="spellEnd"/>
-      <w:r>
-        <w:br/>
-      </w:r>
-      <w:proofErr w:type="spellStart"/>
-      <w:r>
-        <w:t>Streamlit</w:t>
-      </w:r>
-      <w:proofErr w:type="spellEnd"/>
-      <w:r>
-        <w:t xml:space="preserve"> </w:t>
-      </w:r>
-      <w:proofErr w:type="spellStart"/>
-      <w:r>
-        <w:t>adalah</w:t>
-      </w:r>
-      <w:proofErr w:type="spellEnd"/>
-      <w:r>
-        <w:t xml:space="preserve"> framework </w:t>
-      </w:r>
-      <w:proofErr w:type="spellStart"/>
-      <w:r>
-        <w:t>berbasis</w:t>
-      </w:r>
-      <w:proofErr w:type="spellEnd"/>
-      <w:r>
-        <w:t xml:space="preserve"> Python </w:t>
-      </w:r>
-      <w:proofErr w:type="spellStart"/>
-      <w:r>
-        <w:t>untuk</w:t>
-      </w:r>
-      <w:proofErr w:type="spellEnd"/>
-      <w:r>
-        <w:t xml:space="preserve"> </w:t>
-      </w:r>
-      <w:proofErr w:type="spellStart"/>
-      <w:r>
-        <w:t>membangun</w:t>
-      </w:r>
-      <w:proofErr w:type="spellEnd"/>
-      <w:r>
-        <w:t xml:space="preserve"> </w:t>
-      </w:r>
-      <w:proofErr w:type="spellStart"/>
-      <w:r>
-        <w:t>aplikasi</w:t>
-      </w:r>
-      <w:proofErr w:type="spellEnd"/>
-      <w:r>
-        <w:t xml:space="preserve"> web </w:t>
-      </w:r>
-      <w:proofErr w:type="spellStart"/>
-      <w:r>
-        <w:t>interaktif</w:t>
-      </w:r>
-      <w:proofErr w:type="spellEnd"/>
-      <w:r>
-        <w:t xml:space="preserve"> </w:t>
-      </w:r>
-      <w:proofErr w:type="spellStart"/>
-      <w:r>
-        <w:t>secara</w:t>
-      </w:r>
-      <w:proofErr w:type="spellEnd"/>
-      <w:r>
-        <w:t xml:space="preserve"> </w:t>
-      </w:r>
-      <w:proofErr w:type="spellStart"/>
-      <w:r>
-        <w:t>cepat</w:t>
-      </w:r>
-      <w:proofErr w:type="spellEnd"/>
-      <w:r>
-        <w:t xml:space="preserve"> dan </w:t>
-      </w:r>
-      <w:proofErr w:type="spellStart"/>
-      <w:r>
-        <w:t>sederhana</w:t>
-      </w:r>
-      <w:proofErr w:type="spellEnd"/>
-      <w:r>
-        <w:t xml:space="preserve">. </w:t>
-      </w:r>
-      <w:proofErr w:type="spellStart"/>
-      <w:r>
-        <w:t>Streamlit</w:t>
-      </w:r>
-      <w:proofErr w:type="spellEnd"/>
-      <w:r>
-        <w:t xml:space="preserve"> </w:t>
-      </w:r>
-      <w:proofErr w:type="spellStart"/>
-      <w:r>
-        <w:t>cocok</w:t>
-      </w:r>
-      <w:proofErr w:type="spellEnd"/>
-      <w:r>
-        <w:t xml:space="preserve"> </w:t>
-      </w:r>
-      <w:proofErr w:type="spellStart"/>
-      <w:r>
-        <w:t>untuk</w:t>
-      </w:r>
-      <w:proofErr w:type="spellEnd"/>
-      <w:r>
-        <w:t xml:space="preserve"> </w:t>
-      </w:r>
-      <w:proofErr w:type="spellStart"/>
-      <w:r>
-        <w:t>visualisasi</w:t>
-      </w:r>
-      <w:proofErr w:type="spellEnd"/>
-      <w:r>
-        <w:t xml:space="preserve"> data dan </w:t>
-      </w:r>
-      <w:proofErr w:type="spellStart"/>
-      <w:r>
-        <w:t>demonstrasi</w:t>
-      </w:r>
-      <w:proofErr w:type="spellEnd"/>
-      <w:r>
-        <w:t xml:space="preserve"> model machine learning. </w:t>
-      </w:r>
-      <w:proofErr w:type="spellStart"/>
-      <w:r>
-        <w:t>Dalam</w:t>
-      </w:r>
-      <w:proofErr w:type="spellEnd"/>
-      <w:r>
-        <w:t xml:space="preserve"> </w:t>
-      </w:r>
-      <w:proofErr w:type="spellStart"/>
-      <w:r>
-        <w:t>penelitian</w:t>
-      </w:r>
-      <w:proofErr w:type="spellEnd"/>
-      <w:r>
-        <w:t xml:space="preserve"> </w:t>
-      </w:r>
-      <w:proofErr w:type="spellStart"/>
-      <w:r>
-        <w:t>ini</w:t>
-      </w:r>
-      <w:proofErr w:type="spellEnd"/>
-      <w:r>
-        <w:t xml:space="preserve">, </w:t>
-      </w:r>
-      <w:proofErr w:type="spellStart"/>
-      <w:r>
-        <w:t>Streamlit</w:t>
-      </w:r>
-      <w:proofErr w:type="spellEnd"/>
-      <w:r>
-        <w:t xml:space="preserve"> </w:t>
-      </w:r>
-      <w:proofErr w:type="spellStart"/>
-      <w:r>
-        <w:t>digunakan</w:t>
-      </w:r>
-      <w:proofErr w:type="spellEnd"/>
-      <w:r>
-        <w:t xml:space="preserve"> </w:t>
-      </w:r>
-      <w:proofErr w:type="spellStart"/>
-      <w:r>
-        <w:t>untuk</w:t>
-      </w:r>
-      <w:proofErr w:type="spellEnd"/>
-      <w:r>
-        <w:t xml:space="preserve"> </w:t>
-      </w:r>
-      <w:proofErr w:type="spellStart"/>
-      <w:r>
-        <w:t>membangun</w:t>
-      </w:r>
-      <w:proofErr w:type="spellEnd"/>
-      <w:r>
-        <w:t xml:space="preserve"> </w:t>
-      </w:r>
-      <w:proofErr w:type="spellStart"/>
-      <w:r>
-        <w:t>antarmuka</w:t>
-      </w:r>
-      <w:proofErr w:type="spellEnd"/>
-      <w:r>
-        <w:t xml:space="preserve"> </w:t>
-      </w:r>
-      <w:proofErr w:type="spellStart"/>
-      <w:r>
-        <w:t>sistem</w:t>
-      </w:r>
-      <w:proofErr w:type="spellEnd"/>
-      <w:r>
-        <w:t xml:space="preserve"> </w:t>
-      </w:r>
-      <w:proofErr w:type="spellStart"/>
-      <w:r>
-        <w:t>rekomendasi</w:t>
-      </w:r>
-      <w:proofErr w:type="spellEnd"/>
-      <w:r>
-        <w:t xml:space="preserve">, </w:t>
-      </w:r>
-      <w:proofErr w:type="spellStart"/>
-      <w:r>
-        <w:t>didukung</w:t>
-      </w:r>
-      <w:proofErr w:type="spellEnd"/>
-      <w:r>
-        <w:t xml:space="preserve"> oleh </w:t>
-      </w:r>
-      <w:proofErr w:type="spellStart"/>
-      <w:r>
-        <w:t>pustaka</w:t>
-      </w:r>
-      <w:proofErr w:type="spellEnd"/>
-      <w:r>
-        <w:t xml:space="preserve"> </w:t>
-      </w:r>
-      <w:proofErr w:type="spellStart"/>
-      <w:r>
-        <w:t>seperti</w:t>
-      </w:r>
-      <w:proofErr w:type="spellEnd"/>
-      <w:r>
-        <w:t xml:space="preserve"> Pandas, NumPy, dan Scikit-learn </w:t>
-      </w:r>
-      <w:proofErr w:type="spellStart"/>
-      <w:r>
-        <w:t>untuk</w:t>
-      </w:r>
-      <w:proofErr w:type="spellEnd"/>
-      <w:r>
-        <w:t xml:space="preserve"> </w:t>
-      </w:r>
-      <w:proofErr w:type="spellStart"/>
-      <w:r>
-        <w:t>pemrosesan</w:t>
-      </w:r>
-      <w:proofErr w:type="spellEnd"/>
-      <w:r>
-        <w:t xml:space="preserve"> data dan </w:t>
-      </w:r>
-      <w:proofErr w:type="spellStart"/>
-      <w:r>
-        <w:t>analisis</w:t>
-      </w:r>
-      <w:proofErr w:type="spellEnd"/>
-      <w:r>
-        <w:t xml:space="preserve"> </w:t>
-      </w:r>
-      <w:proofErr w:type="spellStart"/>
-      <w:r>
-        <w:t>kesamaan</w:t>
-      </w:r>
-      <w:proofErr w:type="spellEnd"/>
-      <w:r>
-        <w:t>.</w:t>
-      </w:r>
     </w:p>
+    <w:p>
+      <w:pPr>
+        <w:pStyle w:val="NormalWeb"/>
+        <w:spacing w:after="160" w:afterAutospacing="0" w:line="480" w:lineRule="auto"/>
+        <w:ind w:left="1077"/>
+        <w:jc w:val="both"/>
+      </w:pPr>
+    </w:p>
+    <w:p>
+      <w:pPr>
+        <w:pStyle w:val="NormalWeb"/>
+        <w:spacing w:after="160" w:afterAutospacing="0" w:line="480" w:lineRule="auto"/>
+        <w:ind w:left="1077"/>
+        <w:jc w:val="both"/>
+      </w:pPr>
+    </w:p>
+    <w:p>
+      <w:pPr>
+        <w:pStyle w:val="NormalWeb"/>
+        <w:spacing w:after="160" w:afterAutospacing="0" w:line="480" w:lineRule="auto"/>
+        <w:ind w:left="1077"/>
+        <w:jc w:val="both"/>
+      </w:pPr>
+    </w:p>
+    <w:bookmarkEnd w:id="0"/>
     <w:p>
       <w:pPr>
         <w:pStyle w:val="Heading2"/>
@@ -14023,6 +13801,7 @@
           <w:sz w:val="24"/>
           <w:szCs w:val="24"/>
         </w:rPr>
+        <w:lastRenderedPageBreak/>
         <w:t xml:space="preserve">B. </w:t>
       </w:r>
       <w:proofErr w:type="spellStart"/>
@@ -14132,7 +13911,17 @@
       </w:r>
       <w:proofErr w:type="spellEnd"/>
       <w:r>
-        <w:t xml:space="preserve"> deep learning dan </w:t>
+        <w:t xml:space="preserve"> </w:t>
+      </w:r>
+      <w:r>
+        <w:rPr>
+          <w:i/>
+          <w:iCs/>
+        </w:rPr>
+        <w:t>deep learning</w:t>
+      </w:r>
+      <w:r>
+        <w:t xml:space="preserve"> dan </w:t>
       </w:r>
       <w:proofErr w:type="spellStart"/>
       <w:r>
@@ -14148,7 +13937,17 @@
       </w:r>
       <w:proofErr w:type="spellEnd"/>
       <w:r>
-        <w:t xml:space="preserve"> semantic embedding </w:t>
+        <w:t xml:space="preserve"> </w:t>
+      </w:r>
+      <w:r>
+        <w:rPr>
+          <w:i/>
+          <w:iCs/>
+        </w:rPr>
+        <w:t>semantic embedding</w:t>
+      </w:r>
+      <w:r>
+        <w:t xml:space="preserve"> </w:t>
       </w:r>
       <w:proofErr w:type="spellStart"/>
       <w:r>
@@ -14371,7 +14170,6 @@
       </w:r>
       <w:proofErr w:type="spellStart"/>
       <w:r>
-        <w:lastRenderedPageBreak/>
         <w:t>kalimat</w:t>
       </w:r>
       <w:proofErr w:type="spellEnd"/>
@@ -14555,7 +14353,17 @@
       </w:r>
       <w:proofErr w:type="spellEnd"/>
       <w:r>
-        <w:t xml:space="preserve"> model embedding dan knowledge graph </w:t>
+        <w:t xml:space="preserve"> model embedding dan </w:t>
+      </w:r>
+      <w:r>
+        <w:rPr>
+          <w:i/>
+          <w:iCs/>
+        </w:rPr>
+        <w:t>knowledge graph</w:t>
+      </w:r>
+      <w:r>
+        <w:t xml:space="preserve"> </w:t>
       </w:r>
       <w:proofErr w:type="spellStart"/>
       <w:r>
@@ -14951,6 +14759,7 @@
       </w:pPr>
       <w:proofErr w:type="spellStart"/>
       <w:r>
+        <w:lastRenderedPageBreak/>
         <w:t>Meskipun</w:t>
       </w:r>
       <w:proofErr w:type="spellEnd"/>
@@ -15266,6 +15075,86 @@
     </w:p>
     <w:p>
       <w:pPr>
+        <w:pStyle w:val="NormalWeb"/>
+        <w:spacing w:after="160" w:afterAutospacing="0" w:line="480" w:lineRule="auto"/>
+        <w:ind w:left="720" w:firstLine="284"/>
+        <w:jc w:val="both"/>
+      </w:pPr>
+    </w:p>
+    <w:p>
+      <w:pPr>
+        <w:pStyle w:val="NormalWeb"/>
+        <w:spacing w:after="160" w:afterAutospacing="0" w:line="480" w:lineRule="auto"/>
+        <w:ind w:left="720" w:firstLine="284"/>
+        <w:jc w:val="both"/>
+      </w:pPr>
+    </w:p>
+    <w:p>
+      <w:pPr>
+        <w:pStyle w:val="NormalWeb"/>
+        <w:spacing w:after="160" w:afterAutospacing="0" w:line="480" w:lineRule="auto"/>
+        <w:ind w:left="720" w:firstLine="284"/>
+        <w:jc w:val="both"/>
+      </w:pPr>
+    </w:p>
+    <w:p>
+      <w:pPr>
+        <w:pStyle w:val="NormalWeb"/>
+        <w:spacing w:after="160" w:afterAutospacing="0" w:line="480" w:lineRule="auto"/>
+        <w:ind w:left="720" w:firstLine="284"/>
+        <w:jc w:val="both"/>
+      </w:pPr>
+    </w:p>
+    <w:p>
+      <w:pPr>
+        <w:pStyle w:val="NormalWeb"/>
+        <w:spacing w:after="160" w:afterAutospacing="0" w:line="480" w:lineRule="auto"/>
+        <w:ind w:left="720" w:firstLine="284"/>
+        <w:jc w:val="both"/>
+      </w:pPr>
+    </w:p>
+    <w:p>
+      <w:pPr>
+        <w:pStyle w:val="NormalWeb"/>
+        <w:spacing w:after="160" w:afterAutospacing="0" w:line="480" w:lineRule="auto"/>
+        <w:ind w:left="720" w:firstLine="284"/>
+        <w:jc w:val="both"/>
+      </w:pPr>
+    </w:p>
+    <w:p>
+      <w:pPr>
+        <w:pStyle w:val="NormalWeb"/>
+        <w:spacing w:after="160" w:afterAutospacing="0" w:line="480" w:lineRule="auto"/>
+        <w:ind w:left="720" w:firstLine="284"/>
+        <w:jc w:val="both"/>
+      </w:pPr>
+    </w:p>
+    <w:p>
+      <w:pPr>
+        <w:pStyle w:val="NormalWeb"/>
+        <w:spacing w:after="160" w:afterAutospacing="0" w:line="480" w:lineRule="auto"/>
+        <w:ind w:left="720" w:firstLine="284"/>
+        <w:jc w:val="both"/>
+      </w:pPr>
+    </w:p>
+    <w:p>
+      <w:pPr>
+        <w:pStyle w:val="NormalWeb"/>
+        <w:spacing w:after="160" w:afterAutospacing="0" w:line="480" w:lineRule="auto"/>
+        <w:ind w:left="720" w:firstLine="284"/>
+        <w:jc w:val="both"/>
+      </w:pPr>
+    </w:p>
+    <w:p>
+      <w:pPr>
+        <w:pStyle w:val="NormalWeb"/>
+        <w:spacing w:after="160" w:afterAutospacing="0" w:line="480" w:lineRule="auto"/>
+        <w:ind w:left="720" w:firstLine="284"/>
+        <w:jc w:val="both"/>
+      </w:pPr>
+    </w:p>
+    <w:p>
+      <w:pPr>
         <w:pStyle w:val="Heading1"/>
         <w:jc w:val="center"/>
         <w:rPr>
@@ -15434,37 +15323,17 @@
           <w:szCs w:val="24"/>
           <w:lang w:eastAsia="en-ID"/>
         </w:rPr>
-        <w:t>dilaksanakan</w:t>
-      </w:r>
-      <w:proofErr w:type="spellEnd"/>
-      <w:r>
-        <w:rPr>
-          <w:rFonts w:ascii="Times New Roman" w:eastAsia="Times New Roman" w:hAnsi="Times New Roman" w:cs="Times New Roman"/>
-          <w:sz w:val="24"/>
-          <w:szCs w:val="24"/>
-          <w:lang w:eastAsia="en-ID"/>
-        </w:rPr>
-        <w:t xml:space="preserve"> </w:t>
-      </w:r>
-      <w:proofErr w:type="spellStart"/>
-      <w:r>
-        <w:rPr>
-          <w:rFonts w:ascii="Times New Roman" w:eastAsia="Times New Roman" w:hAnsi="Times New Roman" w:cs="Times New Roman"/>
-          <w:sz w:val="24"/>
-          <w:szCs w:val="24"/>
-          <w:lang w:eastAsia="en-ID"/>
-        </w:rPr>
-        <w:t>selama</w:t>
-      </w:r>
-      <w:proofErr w:type="spellEnd"/>
-      <w:r>
-        <w:rPr>
-          <w:rFonts w:ascii="Times New Roman" w:eastAsia="Times New Roman" w:hAnsi="Times New Roman" w:cs="Times New Roman"/>
-          <w:sz w:val="24"/>
-          <w:szCs w:val="24"/>
-          <w:lang w:eastAsia="en-ID"/>
-        </w:rPr>
-        <w:t xml:space="preserve"> lima </w:t>
+        <w:t>dimulai</w:t>
+      </w:r>
+      <w:proofErr w:type="spellEnd"/>
+      <w:r>
+        <w:rPr>
+          <w:rFonts w:ascii="Times New Roman" w:eastAsia="Times New Roman" w:hAnsi="Times New Roman" w:cs="Times New Roman"/>
+          <w:sz w:val="24"/>
+          <w:szCs w:val="24"/>
+          <w:lang w:eastAsia="en-ID"/>
+        </w:rPr>
+        <w:t xml:space="preserve"> pada </w:t>
       </w:r>
       <w:proofErr w:type="spellStart"/>
       <w:r>
@@ -15484,46 +15353,6 @@
           <w:szCs w:val="24"/>
           <w:lang w:eastAsia="en-ID"/>
         </w:rPr>
-        <w:t xml:space="preserve">, </w:t>
-      </w:r>
-      <w:proofErr w:type="spellStart"/>
-      <w:r>
-        <w:rPr>
-          <w:rFonts w:ascii="Times New Roman" w:eastAsia="Times New Roman" w:hAnsi="Times New Roman" w:cs="Times New Roman"/>
-          <w:sz w:val="24"/>
-          <w:szCs w:val="24"/>
-          <w:lang w:eastAsia="en-ID"/>
-        </w:rPr>
-        <w:t>dimulai</w:t>
-      </w:r>
-      <w:proofErr w:type="spellEnd"/>
-      <w:r>
-        <w:rPr>
-          <w:rFonts w:ascii="Times New Roman" w:eastAsia="Times New Roman" w:hAnsi="Times New Roman" w:cs="Times New Roman"/>
-          <w:sz w:val="24"/>
-          <w:szCs w:val="24"/>
-          <w:lang w:eastAsia="en-ID"/>
-        </w:rPr>
-        <w:t xml:space="preserve"> pada </w:t>
-      </w:r>
-      <w:proofErr w:type="spellStart"/>
-      <w:r>
-        <w:rPr>
-          <w:rFonts w:ascii="Times New Roman" w:eastAsia="Times New Roman" w:hAnsi="Times New Roman" w:cs="Times New Roman"/>
-          <w:sz w:val="24"/>
-          <w:szCs w:val="24"/>
-          <w:lang w:eastAsia="en-ID"/>
-        </w:rPr>
-        <w:t>bulan</w:t>
-      </w:r>
-      <w:proofErr w:type="spellEnd"/>
-      <w:r>
-        <w:rPr>
-          <w:rFonts w:ascii="Times New Roman" w:eastAsia="Times New Roman" w:hAnsi="Times New Roman" w:cs="Times New Roman"/>
-          <w:sz w:val="24"/>
-          <w:szCs w:val="24"/>
-          <w:lang w:eastAsia="en-ID"/>
-        </w:rPr>
         <w:t xml:space="preserve"> </w:t>
       </w:r>
       <w:r>
@@ -15722,7 +15551,27 @@
           <w:szCs w:val="24"/>
           <w:lang w:eastAsia="en-ID"/>
         </w:rPr>
-        <w:t xml:space="preserve"> proses web scraping pada situs </w:t>
+        <w:t xml:space="preserve"> proses </w:t>
+      </w:r>
+      <w:r>
+        <w:rPr>
+          <w:rFonts w:ascii="Times New Roman" w:eastAsia="Times New Roman" w:hAnsi="Times New Roman" w:cs="Times New Roman"/>
+          <w:i/>
+          <w:iCs/>
+          <w:sz w:val="24"/>
+          <w:szCs w:val="24"/>
+          <w:lang w:eastAsia="en-ID"/>
+        </w:rPr>
+        <w:t>web scraping</w:t>
+      </w:r>
+      <w:r>
+        <w:rPr>
+          <w:rFonts w:ascii="Times New Roman" w:eastAsia="Times New Roman" w:hAnsi="Times New Roman" w:cs="Times New Roman"/>
+          <w:sz w:val="24"/>
+          <w:szCs w:val="24"/>
+          <w:lang w:eastAsia="en-ID"/>
+        </w:rPr>
+        <w:t xml:space="preserve"> pada situs </w:t>
       </w:r>
       <w:proofErr w:type="spellStart"/>
       <w:r>
@@ -17019,7 +16868,6 @@
           <w:tab w:val="clear" w:pos="1440"/>
         </w:tabs>
         <w:spacing w:before="100" w:beforeAutospacing="1" w:after="100" w:afterAutospacing="1" w:line="480" w:lineRule="auto"/>
-        <w:ind w:leftChars="351" w:left="1132"/>
         <w:jc w:val="both"/>
         <w:rPr>
           <w:rFonts w:ascii="Times New Roman" w:eastAsia="Times New Roman" w:hAnsi="Times New Roman" w:cs="Times New Roman"/>
@@ -17059,15 +16907,20 @@
         <w:t>Literatur</w:t>
       </w:r>
       <w:proofErr w:type="spellEnd"/>
-      <w:r>
-        <w:rPr>
-          <w:rFonts w:ascii="Times New Roman" w:eastAsia="Times New Roman" w:hAnsi="Times New Roman" w:cs="Times New Roman"/>
-          <w:sz w:val="24"/>
-          <w:szCs w:val="24"/>
-          <w:lang w:eastAsia="en-ID"/>
-        </w:rPr>
-        <w:br/>
-      </w:r>
+    </w:p>
+    <w:p>
+      <w:pPr>
+        <w:pStyle w:val="ListParagraph"/>
+        <w:spacing w:before="100" w:beforeAutospacing="1" w:after="100" w:afterAutospacing="1" w:line="480" w:lineRule="auto"/>
+        <w:ind w:left="1440"/>
+        <w:jc w:val="both"/>
+        <w:rPr>
+          <w:rFonts w:ascii="Times New Roman" w:eastAsia="Times New Roman" w:hAnsi="Times New Roman" w:cs="Times New Roman"/>
+          <w:sz w:val="24"/>
+          <w:szCs w:val="24"/>
+          <w:lang w:eastAsia="en-ID"/>
+        </w:rPr>
+      </w:pPr>
       <w:proofErr w:type="spellStart"/>
       <w:r>
         <w:rPr>
@@ -17830,7 +17683,6 @@
           <w:tab w:val="clear" w:pos="1440"/>
         </w:tabs>
         <w:spacing w:before="100" w:beforeAutospacing="1" w:after="100" w:afterAutospacing="1" w:line="480" w:lineRule="auto"/>
-        <w:ind w:leftChars="351" w:left="1132"/>
         <w:jc w:val="both"/>
         <w:rPr>
           <w:rFonts w:ascii="Times New Roman" w:eastAsia="Times New Roman" w:hAnsi="Times New Roman" w:cs="Times New Roman"/>
@@ -17859,34 +17711,28 @@
         </w:rPr>
         <w:t xml:space="preserve"> Data</w:t>
       </w:r>
-      <w:r>
-        <w:rPr>
-          <w:rFonts w:ascii="Times New Roman" w:eastAsia="Times New Roman" w:hAnsi="Times New Roman" w:cs="Times New Roman"/>
-          <w:sz w:val="24"/>
-          <w:szCs w:val="24"/>
-          <w:lang w:eastAsia="en-ID"/>
-        </w:rPr>
-        <w:br/>
-      </w:r>
-      <w:proofErr w:type="spellStart"/>
-      <w:r>
-        <w:rPr>
-          <w:rFonts w:ascii="Times New Roman" w:eastAsia="Times New Roman" w:hAnsi="Times New Roman" w:cs="Times New Roman"/>
-          <w:sz w:val="24"/>
-          <w:szCs w:val="24"/>
-          <w:lang w:eastAsia="en-ID"/>
-        </w:rPr>
-        <w:t>Data</w:t>
-      </w:r>
-      <w:proofErr w:type="spellEnd"/>
-      <w:r>
-        <w:rPr>
-          <w:rFonts w:ascii="Times New Roman" w:eastAsia="Times New Roman" w:hAnsi="Times New Roman" w:cs="Times New Roman"/>
-          <w:sz w:val="24"/>
-          <w:szCs w:val="24"/>
-          <w:lang w:eastAsia="en-ID"/>
-        </w:rPr>
-        <w:t xml:space="preserve"> </w:t>
+    </w:p>
+    <w:p>
+      <w:pPr>
+        <w:pStyle w:val="ListParagraph"/>
+        <w:spacing w:before="100" w:beforeAutospacing="1" w:after="100" w:afterAutospacing="1" w:line="480" w:lineRule="auto"/>
+        <w:ind w:left="1440"/>
+        <w:jc w:val="both"/>
+        <w:rPr>
+          <w:rFonts w:ascii="Times New Roman" w:eastAsia="Times New Roman" w:hAnsi="Times New Roman" w:cs="Times New Roman"/>
+          <w:sz w:val="24"/>
+          <w:szCs w:val="24"/>
+          <w:lang w:eastAsia="en-ID"/>
+        </w:rPr>
+      </w:pPr>
+      <w:r>
+        <w:rPr>
+          <w:rFonts w:ascii="Times New Roman" w:eastAsia="Times New Roman" w:hAnsi="Times New Roman" w:cs="Times New Roman"/>
+          <w:sz w:val="24"/>
+          <w:szCs w:val="24"/>
+          <w:lang w:eastAsia="en-ID"/>
+        </w:rPr>
+        <w:t xml:space="preserve">Data </w:t>
       </w:r>
       <w:proofErr w:type="spellStart"/>
       <w:r>
@@ -18440,7 +18286,6 @@
           <w:tab w:val="clear" w:pos="1440"/>
         </w:tabs>
         <w:spacing w:before="100" w:beforeAutospacing="1" w:after="100" w:afterAutospacing="1" w:line="480" w:lineRule="auto"/>
-        <w:ind w:leftChars="351" w:left="1132"/>
         <w:jc w:val="both"/>
         <w:rPr>
           <w:rFonts w:ascii="Times New Roman" w:eastAsia="Times New Roman" w:hAnsi="Times New Roman" w:cs="Times New Roman"/>
@@ -18469,34 +18314,28 @@
         </w:rPr>
         <w:t xml:space="preserve"> Data</w:t>
       </w:r>
-      <w:r>
-        <w:rPr>
-          <w:rFonts w:ascii="Times New Roman" w:eastAsia="Times New Roman" w:hAnsi="Times New Roman" w:cs="Times New Roman"/>
-          <w:sz w:val="24"/>
-          <w:szCs w:val="24"/>
-          <w:lang w:eastAsia="en-ID"/>
-        </w:rPr>
-        <w:br/>
-      </w:r>
-      <w:proofErr w:type="spellStart"/>
-      <w:r>
-        <w:rPr>
-          <w:rFonts w:ascii="Times New Roman" w:eastAsia="Times New Roman" w:hAnsi="Times New Roman" w:cs="Times New Roman"/>
-          <w:sz w:val="24"/>
-          <w:szCs w:val="24"/>
-          <w:lang w:eastAsia="en-ID"/>
-        </w:rPr>
-        <w:t>Data</w:t>
-      </w:r>
-      <w:proofErr w:type="spellEnd"/>
-      <w:r>
-        <w:rPr>
-          <w:rFonts w:ascii="Times New Roman" w:eastAsia="Times New Roman" w:hAnsi="Times New Roman" w:cs="Times New Roman"/>
-          <w:sz w:val="24"/>
-          <w:szCs w:val="24"/>
-          <w:lang w:eastAsia="en-ID"/>
-        </w:rPr>
-        <w:t xml:space="preserve"> yang </w:t>
+    </w:p>
+    <w:p>
+      <w:pPr>
+        <w:pStyle w:val="ListParagraph"/>
+        <w:spacing w:before="100" w:beforeAutospacing="1" w:after="100" w:afterAutospacing="1" w:line="480" w:lineRule="auto"/>
+        <w:ind w:left="1440"/>
+        <w:jc w:val="both"/>
+        <w:rPr>
+          <w:rFonts w:ascii="Times New Roman" w:eastAsia="Times New Roman" w:hAnsi="Times New Roman" w:cs="Times New Roman"/>
+          <w:sz w:val="24"/>
+          <w:szCs w:val="24"/>
+          <w:lang w:eastAsia="en-ID"/>
+        </w:rPr>
+      </w:pPr>
+      <w:r>
+        <w:rPr>
+          <w:rFonts w:ascii="Times New Roman" w:eastAsia="Times New Roman" w:hAnsi="Times New Roman" w:cs="Times New Roman"/>
+          <w:sz w:val="24"/>
+          <w:szCs w:val="24"/>
+          <w:lang w:eastAsia="en-ID"/>
+        </w:rPr>
+        <w:t xml:space="preserve">Data yang </w:t>
       </w:r>
       <w:proofErr w:type="spellStart"/>
       <w:r>
@@ -18696,27 +18535,7 @@
           <w:szCs w:val="24"/>
           <w:lang w:eastAsia="en-ID"/>
         </w:rPr>
-        <w:t xml:space="preserve"> proses </w:t>
-      </w:r>
-      <w:r>
-        <w:rPr>
-          <w:rFonts w:ascii="Times New Roman" w:eastAsia="Times New Roman" w:hAnsi="Times New Roman" w:cs="Times New Roman"/>
-          <w:i/>
-          <w:iCs/>
-          <w:sz w:val="24"/>
-          <w:szCs w:val="24"/>
-          <w:lang w:eastAsia="en-ID"/>
-        </w:rPr>
-        <w:t>lowercasing</w:t>
-      </w:r>
-      <w:r>
-        <w:rPr>
-          <w:rFonts w:ascii="Times New Roman" w:eastAsia="Times New Roman" w:hAnsi="Times New Roman" w:cs="Times New Roman"/>
-          <w:sz w:val="24"/>
-          <w:szCs w:val="24"/>
-          <w:lang w:eastAsia="en-ID"/>
-        </w:rPr>
-        <w:t xml:space="preserve">, </w:t>
+        <w:t xml:space="preserve"> proses lowercasing, </w:t>
       </w:r>
       <w:proofErr w:type="spellStart"/>
       <w:r>
@@ -18736,27 +18555,7 @@
           <w:szCs w:val="24"/>
           <w:lang w:eastAsia="en-ID"/>
         </w:rPr>
-        <w:t xml:space="preserve"> (</w:t>
-      </w:r>
-      <w:r>
-        <w:rPr>
-          <w:rFonts w:ascii="Times New Roman" w:eastAsia="Times New Roman" w:hAnsi="Times New Roman" w:cs="Times New Roman"/>
-          <w:i/>
-          <w:iCs/>
-          <w:sz w:val="24"/>
-          <w:szCs w:val="24"/>
-          <w:lang w:eastAsia="en-ID"/>
-        </w:rPr>
-        <w:t>concatenation</w:t>
-      </w:r>
-      <w:r>
-        <w:rPr>
-          <w:rFonts w:ascii="Times New Roman" w:eastAsia="Times New Roman" w:hAnsi="Times New Roman" w:cs="Times New Roman"/>
-          <w:sz w:val="24"/>
-          <w:szCs w:val="24"/>
-          <w:lang w:eastAsia="en-ID"/>
-        </w:rPr>
-        <w:t xml:space="preserve">) </w:t>
+        <w:t xml:space="preserve"> (concatenation) </w:t>
       </w:r>
       <w:proofErr w:type="spellStart"/>
       <w:r>
@@ -19170,7 +18969,6 @@
           <w:tab w:val="clear" w:pos="1440"/>
         </w:tabs>
         <w:spacing w:before="100" w:beforeAutospacing="1" w:after="100" w:afterAutospacing="1" w:line="480" w:lineRule="auto"/>
-        <w:ind w:leftChars="351" w:left="1129" w:hanging="357"/>
         <w:jc w:val="both"/>
         <w:rPr>
           <w:rFonts w:ascii="Times New Roman" w:eastAsia="Times New Roman" w:hAnsi="Times New Roman" w:cs="Times New Roman"/>
@@ -19208,14 +19006,27 @@
         </w:rPr>
         <w:t xml:space="preserve"> Model text-embedding-004</w:t>
       </w:r>
-      <w:r>
-        <w:rPr>
-          <w:rFonts w:ascii="Times New Roman" w:eastAsia="Times New Roman" w:hAnsi="Times New Roman" w:cs="Times New Roman"/>
-          <w:sz w:val="24"/>
-          <w:szCs w:val="24"/>
-          <w:lang w:eastAsia="en-ID"/>
-        </w:rPr>
-        <w:br/>
+    </w:p>
+    <w:p>
+      <w:pPr>
+        <w:pStyle w:val="ListParagraph"/>
+        <w:spacing w:before="100" w:beforeAutospacing="1" w:after="100" w:afterAutospacing="1" w:line="480" w:lineRule="auto"/>
+        <w:ind w:left="1440"/>
+        <w:jc w:val="both"/>
+        <w:rPr>
+          <w:rFonts w:ascii="Times New Roman" w:eastAsia="Times New Roman" w:hAnsi="Times New Roman" w:cs="Times New Roman"/>
+          <w:sz w:val="24"/>
+          <w:szCs w:val="24"/>
+          <w:lang w:eastAsia="en-ID"/>
+        </w:rPr>
+      </w:pPr>
+      <w:r>
+        <w:rPr>
+          <w:rFonts w:ascii="Times New Roman" w:eastAsia="Times New Roman" w:hAnsi="Times New Roman" w:cs="Times New Roman"/>
+          <w:sz w:val="24"/>
+          <w:szCs w:val="24"/>
+          <w:lang w:eastAsia="en-ID"/>
+        </w:rPr>
         <w:t xml:space="preserve">Setelah data </w:t>
       </w:r>
       <w:proofErr w:type="spellStart"/>
@@ -19376,27 +19187,7 @@
           <w:szCs w:val="24"/>
           <w:lang w:eastAsia="en-ID"/>
         </w:rPr>
-        <w:t xml:space="preserve"> model </w:t>
-      </w:r>
-      <w:r>
-        <w:rPr>
-          <w:rFonts w:ascii="Times New Roman" w:eastAsia="Times New Roman" w:hAnsi="Times New Roman" w:cs="Times New Roman"/>
-          <w:i/>
-          <w:iCs/>
-          <w:sz w:val="24"/>
-          <w:szCs w:val="24"/>
-          <w:lang w:eastAsia="en-ID"/>
-        </w:rPr>
-        <w:t>text-embedding-004</w:t>
-      </w:r>
-      <w:r>
-        <w:rPr>
-          <w:rFonts w:ascii="Times New Roman" w:eastAsia="Times New Roman" w:hAnsi="Times New Roman" w:cs="Times New Roman"/>
-          <w:sz w:val="24"/>
-          <w:szCs w:val="24"/>
-          <w:lang w:eastAsia="en-ID"/>
-        </w:rPr>
-        <w:t xml:space="preserve"> </w:t>
+        <w:t xml:space="preserve"> model text-embedding-004 </w:t>
       </w:r>
       <w:proofErr w:type="spellStart"/>
       <w:r>
@@ -19746,147 +19537,147 @@
           <w:szCs w:val="24"/>
           <w:lang w:eastAsia="en-ID"/>
         </w:rPr>
+        <w:t>antar</w:t>
+      </w:r>
+      <w:proofErr w:type="spellEnd"/>
+      <w:r>
+        <w:rPr>
+          <w:rFonts w:ascii="Times New Roman" w:eastAsia="Times New Roman" w:hAnsi="Times New Roman" w:cs="Times New Roman"/>
+          <w:sz w:val="24"/>
+          <w:szCs w:val="24"/>
+          <w:lang w:eastAsia="en-ID"/>
+        </w:rPr>
+        <w:t xml:space="preserve"> </w:t>
+      </w:r>
+      <w:proofErr w:type="spellStart"/>
+      <w:r>
+        <w:rPr>
+          <w:rFonts w:ascii="Times New Roman" w:eastAsia="Times New Roman" w:hAnsi="Times New Roman" w:cs="Times New Roman"/>
+          <w:sz w:val="24"/>
+          <w:szCs w:val="24"/>
+          <w:lang w:eastAsia="en-ID"/>
+        </w:rPr>
+        <w:t>dokumen</w:t>
+      </w:r>
+      <w:proofErr w:type="spellEnd"/>
+      <w:r>
+        <w:rPr>
+          <w:rFonts w:ascii="Times New Roman" w:eastAsia="Times New Roman" w:hAnsi="Times New Roman" w:cs="Times New Roman"/>
+          <w:sz w:val="24"/>
+          <w:szCs w:val="24"/>
+          <w:lang w:eastAsia="en-ID"/>
+        </w:rPr>
+        <w:t xml:space="preserve">. </w:t>
+      </w:r>
+      <w:proofErr w:type="spellStart"/>
+      <w:r>
+        <w:rPr>
+          <w:rFonts w:ascii="Times New Roman" w:eastAsia="Times New Roman" w:hAnsi="Times New Roman" w:cs="Times New Roman"/>
+          <w:sz w:val="24"/>
+          <w:szCs w:val="24"/>
+          <w:lang w:eastAsia="en-ID"/>
+        </w:rPr>
+        <w:t>Setiap</w:t>
+      </w:r>
+      <w:proofErr w:type="spellEnd"/>
+      <w:r>
+        <w:rPr>
+          <w:rFonts w:ascii="Times New Roman" w:eastAsia="Times New Roman" w:hAnsi="Times New Roman" w:cs="Times New Roman"/>
+          <w:sz w:val="24"/>
+          <w:szCs w:val="24"/>
+          <w:lang w:eastAsia="en-ID"/>
+        </w:rPr>
+        <w:t xml:space="preserve"> </w:t>
+      </w:r>
+      <w:proofErr w:type="spellStart"/>
+      <w:r>
+        <w:rPr>
+          <w:rFonts w:ascii="Times New Roman" w:eastAsia="Times New Roman" w:hAnsi="Times New Roman" w:cs="Times New Roman"/>
+          <w:sz w:val="24"/>
+          <w:szCs w:val="24"/>
+          <w:lang w:eastAsia="en-ID"/>
+        </w:rPr>
+        <w:t>entri</w:t>
+      </w:r>
+      <w:proofErr w:type="spellEnd"/>
+      <w:r>
+        <w:rPr>
+          <w:rFonts w:ascii="Times New Roman" w:eastAsia="Times New Roman" w:hAnsi="Times New Roman" w:cs="Times New Roman"/>
+          <w:sz w:val="24"/>
+          <w:szCs w:val="24"/>
+          <w:lang w:eastAsia="en-ID"/>
+        </w:rPr>
+        <w:t xml:space="preserve"> </w:t>
+      </w:r>
+      <w:proofErr w:type="spellStart"/>
+      <w:r>
+        <w:rPr>
+          <w:rFonts w:ascii="Times New Roman" w:eastAsia="Times New Roman" w:hAnsi="Times New Roman" w:cs="Times New Roman"/>
+          <w:sz w:val="24"/>
+          <w:szCs w:val="24"/>
+          <w:lang w:eastAsia="en-ID"/>
+        </w:rPr>
+        <w:t>teks</w:t>
+      </w:r>
+      <w:proofErr w:type="spellEnd"/>
+      <w:r>
+        <w:rPr>
+          <w:rFonts w:ascii="Times New Roman" w:eastAsia="Times New Roman" w:hAnsi="Times New Roman" w:cs="Times New Roman"/>
+          <w:sz w:val="24"/>
+          <w:szCs w:val="24"/>
+          <w:lang w:eastAsia="en-ID"/>
+        </w:rPr>
+        <w:t xml:space="preserve"> </w:t>
+      </w:r>
+      <w:proofErr w:type="spellStart"/>
+      <w:r>
+        <w:rPr>
+          <w:rFonts w:ascii="Times New Roman" w:eastAsia="Times New Roman" w:hAnsi="Times New Roman" w:cs="Times New Roman"/>
+          <w:sz w:val="24"/>
+          <w:szCs w:val="24"/>
+          <w:lang w:eastAsia="en-ID"/>
+        </w:rPr>
+        <w:t>diubah</w:t>
+      </w:r>
+      <w:proofErr w:type="spellEnd"/>
+      <w:r>
+        <w:rPr>
+          <w:rFonts w:ascii="Times New Roman" w:eastAsia="Times New Roman" w:hAnsi="Times New Roman" w:cs="Times New Roman"/>
+          <w:sz w:val="24"/>
+          <w:szCs w:val="24"/>
+          <w:lang w:eastAsia="en-ID"/>
+        </w:rPr>
+        <w:t xml:space="preserve"> </w:t>
+      </w:r>
+      <w:proofErr w:type="spellStart"/>
+      <w:r>
+        <w:rPr>
+          <w:rFonts w:ascii="Times New Roman" w:eastAsia="Times New Roman" w:hAnsi="Times New Roman" w:cs="Times New Roman"/>
+          <w:sz w:val="24"/>
+          <w:szCs w:val="24"/>
+          <w:lang w:eastAsia="en-ID"/>
+        </w:rPr>
+        <w:t>menjadi</w:t>
+      </w:r>
+      <w:proofErr w:type="spellEnd"/>
+      <w:r>
+        <w:rPr>
+          <w:rFonts w:ascii="Times New Roman" w:eastAsia="Times New Roman" w:hAnsi="Times New Roman" w:cs="Times New Roman"/>
+          <w:sz w:val="24"/>
+          <w:szCs w:val="24"/>
+          <w:lang w:eastAsia="en-ID"/>
+        </w:rPr>
+        <w:t xml:space="preserve"> </w:t>
+      </w:r>
+      <w:proofErr w:type="spellStart"/>
+      <w:r>
+        <w:rPr>
+          <w:rFonts w:ascii="Times New Roman" w:eastAsia="Times New Roman" w:hAnsi="Times New Roman" w:cs="Times New Roman"/>
+          <w:sz w:val="24"/>
+          <w:szCs w:val="24"/>
+          <w:lang w:eastAsia="en-ID"/>
+        </w:rPr>
         <w:lastRenderedPageBreak/>
-        <w:t>antar</w:t>
-      </w:r>
-      <w:proofErr w:type="spellEnd"/>
-      <w:r>
-        <w:rPr>
-          <w:rFonts w:ascii="Times New Roman" w:eastAsia="Times New Roman" w:hAnsi="Times New Roman" w:cs="Times New Roman"/>
-          <w:sz w:val="24"/>
-          <w:szCs w:val="24"/>
-          <w:lang w:eastAsia="en-ID"/>
-        </w:rPr>
-        <w:t xml:space="preserve"> </w:t>
-      </w:r>
-      <w:proofErr w:type="spellStart"/>
-      <w:r>
-        <w:rPr>
-          <w:rFonts w:ascii="Times New Roman" w:eastAsia="Times New Roman" w:hAnsi="Times New Roman" w:cs="Times New Roman"/>
-          <w:sz w:val="24"/>
-          <w:szCs w:val="24"/>
-          <w:lang w:eastAsia="en-ID"/>
-        </w:rPr>
-        <w:t>dokumen</w:t>
-      </w:r>
-      <w:proofErr w:type="spellEnd"/>
-      <w:r>
-        <w:rPr>
-          <w:rFonts w:ascii="Times New Roman" w:eastAsia="Times New Roman" w:hAnsi="Times New Roman" w:cs="Times New Roman"/>
-          <w:sz w:val="24"/>
-          <w:szCs w:val="24"/>
-          <w:lang w:eastAsia="en-ID"/>
-        </w:rPr>
-        <w:t xml:space="preserve">. </w:t>
-      </w:r>
-      <w:proofErr w:type="spellStart"/>
-      <w:r>
-        <w:rPr>
-          <w:rFonts w:ascii="Times New Roman" w:eastAsia="Times New Roman" w:hAnsi="Times New Roman" w:cs="Times New Roman"/>
-          <w:sz w:val="24"/>
-          <w:szCs w:val="24"/>
-          <w:lang w:eastAsia="en-ID"/>
-        </w:rPr>
-        <w:t>Setiap</w:t>
-      </w:r>
-      <w:proofErr w:type="spellEnd"/>
-      <w:r>
-        <w:rPr>
-          <w:rFonts w:ascii="Times New Roman" w:eastAsia="Times New Roman" w:hAnsi="Times New Roman" w:cs="Times New Roman"/>
-          <w:sz w:val="24"/>
-          <w:szCs w:val="24"/>
-          <w:lang w:eastAsia="en-ID"/>
-        </w:rPr>
-        <w:t xml:space="preserve"> </w:t>
-      </w:r>
-      <w:proofErr w:type="spellStart"/>
-      <w:r>
-        <w:rPr>
-          <w:rFonts w:ascii="Times New Roman" w:eastAsia="Times New Roman" w:hAnsi="Times New Roman" w:cs="Times New Roman"/>
-          <w:sz w:val="24"/>
-          <w:szCs w:val="24"/>
-          <w:lang w:eastAsia="en-ID"/>
-        </w:rPr>
-        <w:t>entri</w:t>
-      </w:r>
-      <w:proofErr w:type="spellEnd"/>
-      <w:r>
-        <w:rPr>
-          <w:rFonts w:ascii="Times New Roman" w:eastAsia="Times New Roman" w:hAnsi="Times New Roman" w:cs="Times New Roman"/>
-          <w:sz w:val="24"/>
-          <w:szCs w:val="24"/>
-          <w:lang w:eastAsia="en-ID"/>
-        </w:rPr>
-        <w:t xml:space="preserve"> </w:t>
-      </w:r>
-      <w:proofErr w:type="spellStart"/>
-      <w:r>
-        <w:rPr>
-          <w:rFonts w:ascii="Times New Roman" w:eastAsia="Times New Roman" w:hAnsi="Times New Roman" w:cs="Times New Roman"/>
-          <w:sz w:val="24"/>
-          <w:szCs w:val="24"/>
-          <w:lang w:eastAsia="en-ID"/>
-        </w:rPr>
-        <w:t>teks</w:t>
-      </w:r>
-      <w:proofErr w:type="spellEnd"/>
-      <w:r>
-        <w:rPr>
-          <w:rFonts w:ascii="Times New Roman" w:eastAsia="Times New Roman" w:hAnsi="Times New Roman" w:cs="Times New Roman"/>
-          <w:sz w:val="24"/>
-          <w:szCs w:val="24"/>
-          <w:lang w:eastAsia="en-ID"/>
-        </w:rPr>
-        <w:t xml:space="preserve"> </w:t>
-      </w:r>
-      <w:proofErr w:type="spellStart"/>
-      <w:r>
-        <w:rPr>
-          <w:rFonts w:ascii="Times New Roman" w:eastAsia="Times New Roman" w:hAnsi="Times New Roman" w:cs="Times New Roman"/>
-          <w:sz w:val="24"/>
-          <w:szCs w:val="24"/>
-          <w:lang w:eastAsia="en-ID"/>
-        </w:rPr>
-        <w:t>diubah</w:t>
-      </w:r>
-      <w:proofErr w:type="spellEnd"/>
-      <w:r>
-        <w:rPr>
-          <w:rFonts w:ascii="Times New Roman" w:eastAsia="Times New Roman" w:hAnsi="Times New Roman" w:cs="Times New Roman"/>
-          <w:sz w:val="24"/>
-          <w:szCs w:val="24"/>
-          <w:lang w:eastAsia="en-ID"/>
-        </w:rPr>
-        <w:t xml:space="preserve"> </w:t>
-      </w:r>
-      <w:proofErr w:type="spellStart"/>
-      <w:r>
-        <w:rPr>
-          <w:rFonts w:ascii="Times New Roman" w:eastAsia="Times New Roman" w:hAnsi="Times New Roman" w:cs="Times New Roman"/>
-          <w:sz w:val="24"/>
-          <w:szCs w:val="24"/>
-          <w:lang w:eastAsia="en-ID"/>
-        </w:rPr>
-        <w:t>menjadi</w:t>
-      </w:r>
-      <w:proofErr w:type="spellEnd"/>
-      <w:r>
-        <w:rPr>
-          <w:rFonts w:ascii="Times New Roman" w:eastAsia="Times New Roman" w:hAnsi="Times New Roman" w:cs="Times New Roman"/>
-          <w:sz w:val="24"/>
-          <w:szCs w:val="24"/>
-          <w:lang w:eastAsia="en-ID"/>
-        </w:rPr>
-        <w:t xml:space="preserve"> </w:t>
-      </w:r>
-      <w:proofErr w:type="spellStart"/>
-      <w:r>
-        <w:rPr>
-          <w:rFonts w:ascii="Times New Roman" w:eastAsia="Times New Roman" w:hAnsi="Times New Roman" w:cs="Times New Roman"/>
-          <w:sz w:val="24"/>
-          <w:szCs w:val="24"/>
-          <w:lang w:eastAsia="en-ID"/>
-        </w:rPr>
         <w:t>vektor</w:t>
       </w:r>
       <w:proofErr w:type="spellEnd"/>
@@ -20071,7 +19862,6 @@
           <w:tab w:val="clear" w:pos="1440"/>
         </w:tabs>
         <w:spacing w:before="100" w:beforeAutospacing="1" w:after="100" w:afterAutospacing="1" w:line="480" w:lineRule="auto"/>
-        <w:ind w:leftChars="351" w:left="1132"/>
         <w:jc w:val="both"/>
         <w:rPr>
           <w:rFonts w:ascii="Times New Roman" w:eastAsia="Times New Roman" w:hAnsi="Times New Roman" w:cs="Times New Roman"/>
@@ -20140,15 +19930,20 @@
         </w:rPr>
         <w:t xml:space="preserve"> Cosine Similarity</w:t>
       </w:r>
-      <w:r>
-        <w:rPr>
-          <w:rFonts w:ascii="Times New Roman" w:eastAsia="Times New Roman" w:hAnsi="Times New Roman" w:cs="Times New Roman"/>
-          <w:sz w:val="24"/>
-          <w:szCs w:val="24"/>
-          <w:lang w:eastAsia="en-ID"/>
-        </w:rPr>
-        <w:br/>
-      </w:r>
+    </w:p>
+    <w:p>
+      <w:pPr>
+        <w:pStyle w:val="ListParagraph"/>
+        <w:spacing w:before="100" w:beforeAutospacing="1" w:after="100" w:afterAutospacing="1" w:line="480" w:lineRule="auto"/>
+        <w:ind w:left="1440"/>
+        <w:jc w:val="both"/>
+        <w:rPr>
+          <w:rFonts w:ascii="Times New Roman" w:eastAsia="Times New Roman" w:hAnsi="Times New Roman" w:cs="Times New Roman"/>
+          <w:sz w:val="24"/>
+          <w:szCs w:val="24"/>
+          <w:lang w:eastAsia="en-ID"/>
+        </w:rPr>
+      </w:pPr>
       <w:proofErr w:type="spellStart"/>
       <w:r>
         <w:rPr>
@@ -20941,7 +20736,6 @@
           <w:tab w:val="clear" w:pos="1440"/>
         </w:tabs>
         <w:spacing w:before="100" w:beforeAutospacing="1" w:after="100" w:afterAutospacing="1" w:line="480" w:lineRule="auto"/>
-        <w:ind w:leftChars="351" w:left="1132"/>
         <w:jc w:val="both"/>
         <w:rPr>
           <w:rFonts w:ascii="Times New Roman" w:eastAsia="Times New Roman" w:hAnsi="Times New Roman" w:cs="Times New Roman"/>
@@ -21001,14 +20795,27 @@
         <w:t>Sistem</w:t>
       </w:r>
       <w:proofErr w:type="spellEnd"/>
-      <w:r>
-        <w:rPr>
-          <w:rFonts w:ascii="Times New Roman" w:eastAsia="Times New Roman" w:hAnsi="Times New Roman" w:cs="Times New Roman"/>
-          <w:sz w:val="24"/>
-          <w:szCs w:val="24"/>
-          <w:lang w:eastAsia="en-ID"/>
-        </w:rPr>
-        <w:br/>
+    </w:p>
+    <w:p>
+      <w:pPr>
+        <w:pStyle w:val="ListParagraph"/>
+        <w:spacing w:before="100" w:beforeAutospacing="1" w:after="100" w:afterAutospacing="1" w:line="480" w:lineRule="auto"/>
+        <w:ind w:left="1440"/>
+        <w:jc w:val="both"/>
+        <w:rPr>
+          <w:rFonts w:ascii="Times New Roman" w:eastAsia="Times New Roman" w:hAnsi="Times New Roman" w:cs="Times New Roman"/>
+          <w:sz w:val="24"/>
+          <w:szCs w:val="24"/>
+          <w:lang w:eastAsia="en-ID"/>
+        </w:rPr>
+      </w:pPr>
+      <w:r>
+        <w:rPr>
+          <w:rFonts w:ascii="Times New Roman" w:eastAsia="Times New Roman" w:hAnsi="Times New Roman" w:cs="Times New Roman"/>
+          <w:sz w:val="24"/>
+          <w:szCs w:val="24"/>
+          <w:lang w:eastAsia="en-ID"/>
+        </w:rPr>
         <w:t xml:space="preserve">Alur </w:t>
       </w:r>
       <w:proofErr w:type="spellStart"/>
@@ -21743,7 +21550,6 @@
           <w:tab w:val="clear" w:pos="1440"/>
         </w:tabs>
         <w:spacing w:before="100" w:beforeAutospacing="1" w:after="100" w:afterAutospacing="1" w:line="480" w:lineRule="auto"/>
-        <w:ind w:leftChars="351" w:left="1132"/>
         <w:jc w:val="both"/>
         <w:rPr>
           <w:rFonts w:ascii="Times New Roman" w:eastAsia="Times New Roman" w:hAnsi="Times New Roman" w:cs="Times New Roman"/>
@@ -21799,36 +21605,29 @@
           <w:szCs w:val="24"/>
           <w:lang w:eastAsia="en-ID"/>
         </w:rPr>
-        <w:t xml:space="preserve"> (</w:t>
-      </w:r>
-      <w:r>
-        <w:rPr>
-          <w:rFonts w:ascii="Times New Roman" w:eastAsia="Times New Roman" w:hAnsi="Times New Roman" w:cs="Times New Roman"/>
-          <w:i/>
-          <w:iCs/>
-          <w:sz w:val="24"/>
-          <w:szCs w:val="24"/>
-          <w:lang w:eastAsia="en-ID"/>
-        </w:rPr>
-        <w:t>UI Design</w:t>
-      </w:r>
-      <w:r>
-        <w:rPr>
-          <w:rFonts w:ascii="Times New Roman" w:eastAsia="Times New Roman" w:hAnsi="Times New Roman" w:cs="Times New Roman"/>
-          <w:sz w:val="24"/>
-          <w:szCs w:val="24"/>
-          <w:lang w:eastAsia="en-ID"/>
-        </w:rPr>
-        <w:t>)</w:t>
-      </w:r>
-      <w:r>
-        <w:rPr>
-          <w:rFonts w:ascii="Times New Roman" w:eastAsia="Times New Roman" w:hAnsi="Times New Roman" w:cs="Times New Roman"/>
-          <w:sz w:val="24"/>
-          <w:szCs w:val="24"/>
-          <w:lang w:eastAsia="en-ID"/>
-        </w:rPr>
-        <w:br/>
+        <w:t xml:space="preserve"> (UI Design)</w:t>
+      </w:r>
+    </w:p>
+    <w:p>
+      <w:pPr>
+        <w:pStyle w:val="ListParagraph"/>
+        <w:spacing w:before="100" w:beforeAutospacing="1" w:after="100" w:afterAutospacing="1" w:line="480" w:lineRule="auto"/>
+        <w:ind w:left="1440"/>
+        <w:jc w:val="both"/>
+        <w:rPr>
+          <w:rFonts w:ascii="Times New Roman" w:eastAsia="Times New Roman" w:hAnsi="Times New Roman" w:cs="Times New Roman"/>
+          <w:sz w:val="24"/>
+          <w:szCs w:val="24"/>
+          <w:lang w:eastAsia="en-ID"/>
+        </w:rPr>
+      </w:pPr>
+      <w:r>
+        <w:rPr>
+          <w:rFonts w:ascii="Times New Roman" w:eastAsia="Times New Roman" w:hAnsi="Times New Roman" w:cs="Times New Roman"/>
+          <w:sz w:val="24"/>
+          <w:szCs w:val="24"/>
+          <w:lang w:eastAsia="en-ID"/>
+        </w:rPr>
         <w:t xml:space="preserve">Desain </w:t>
       </w:r>
       <w:proofErr w:type="spellStart"/>
@@ -22359,6 +22158,7 @@
           <w:szCs w:val="24"/>
           <w:lang w:eastAsia="en-ID"/>
         </w:rPr>
+        <w:lastRenderedPageBreak/>
         <w:t>Fokus</w:t>
       </w:r>
       <w:proofErr w:type="spellEnd"/>
@@ -22419,7 +22219,6 @@
           <w:szCs w:val="24"/>
           <w:lang w:eastAsia="en-ID"/>
         </w:rPr>
-        <w:lastRenderedPageBreak/>
         <w:t>memudahkan</w:t>
       </w:r>
       <w:proofErr w:type="spellEnd"/>
@@ -22644,7 +22443,6 @@
           <w:tab w:val="clear" w:pos="1440"/>
         </w:tabs>
         <w:spacing w:before="100" w:beforeAutospacing="1" w:after="100" w:afterAutospacing="1" w:line="480" w:lineRule="auto"/>
-        <w:ind w:leftChars="351" w:left="1132"/>
         <w:jc w:val="both"/>
         <w:rPr>
           <w:rFonts w:ascii="Times New Roman" w:eastAsia="Times New Roman" w:hAnsi="Times New Roman" w:cs="Times New Roman"/>
@@ -22653,6 +22451,7 @@
           <w:lang w:eastAsia="en-ID"/>
         </w:rPr>
       </w:pPr>
+      <w:bookmarkStart w:id="1" w:name="_Hlk198790528"/>
       <w:proofErr w:type="spellStart"/>
       <w:r>
         <w:rPr>
@@ -22692,800 +22491,807 @@
           <w:lang w:eastAsia="en-ID"/>
         </w:rPr>
         <w:t xml:space="preserve"> Web</w:t>
-      </w:r>
-      <w:r>
-        <w:rPr>
-          <w:rFonts w:ascii="Times New Roman" w:eastAsia="Times New Roman" w:hAnsi="Times New Roman" w:cs="Times New Roman"/>
-          <w:sz w:val="24"/>
-          <w:szCs w:val="24"/>
-          <w:lang w:eastAsia="en-ID"/>
-        </w:rPr>
-        <w:br/>
-      </w:r>
-      <w:proofErr w:type="spellStart"/>
-      <w:r>
-        <w:rPr>
-          <w:rFonts w:ascii="Times New Roman" w:eastAsia="Times New Roman" w:hAnsi="Times New Roman" w:cs="Times New Roman"/>
-          <w:sz w:val="24"/>
-          <w:szCs w:val="24"/>
-          <w:lang w:eastAsia="en-ID"/>
-        </w:rPr>
-        <w:t>Tahap</w:t>
-      </w:r>
-      <w:proofErr w:type="spellEnd"/>
-      <w:r>
-        <w:rPr>
-          <w:rFonts w:ascii="Times New Roman" w:eastAsia="Times New Roman" w:hAnsi="Times New Roman" w:cs="Times New Roman"/>
-          <w:sz w:val="24"/>
-          <w:szCs w:val="24"/>
-          <w:lang w:eastAsia="en-ID"/>
-        </w:rPr>
-        <w:t xml:space="preserve"> </w:t>
-      </w:r>
-      <w:proofErr w:type="spellStart"/>
-      <w:r>
-        <w:rPr>
-          <w:rFonts w:ascii="Times New Roman" w:eastAsia="Times New Roman" w:hAnsi="Times New Roman" w:cs="Times New Roman"/>
-          <w:sz w:val="24"/>
-          <w:szCs w:val="24"/>
-          <w:lang w:eastAsia="en-ID"/>
-        </w:rPr>
-        <w:t>terakhir</w:t>
-      </w:r>
-      <w:proofErr w:type="spellEnd"/>
-      <w:r>
-        <w:rPr>
-          <w:rFonts w:ascii="Times New Roman" w:eastAsia="Times New Roman" w:hAnsi="Times New Roman" w:cs="Times New Roman"/>
-          <w:sz w:val="24"/>
-          <w:szCs w:val="24"/>
-          <w:lang w:eastAsia="en-ID"/>
-        </w:rPr>
-        <w:t xml:space="preserve"> </w:t>
-      </w:r>
-      <w:proofErr w:type="spellStart"/>
-      <w:r>
-        <w:rPr>
-          <w:rFonts w:ascii="Times New Roman" w:eastAsia="Times New Roman" w:hAnsi="Times New Roman" w:cs="Times New Roman"/>
-          <w:sz w:val="24"/>
-          <w:szCs w:val="24"/>
-          <w:lang w:eastAsia="en-ID"/>
-        </w:rPr>
-        <w:t>adalah</w:t>
-      </w:r>
-      <w:proofErr w:type="spellEnd"/>
-      <w:r>
-        <w:rPr>
-          <w:rFonts w:ascii="Times New Roman" w:eastAsia="Times New Roman" w:hAnsi="Times New Roman" w:cs="Times New Roman"/>
-          <w:sz w:val="24"/>
-          <w:szCs w:val="24"/>
-          <w:lang w:eastAsia="en-ID"/>
-        </w:rPr>
-        <w:t xml:space="preserve"> </w:t>
-      </w:r>
-      <w:proofErr w:type="spellStart"/>
-      <w:r>
-        <w:rPr>
-          <w:rFonts w:ascii="Times New Roman" w:eastAsia="Times New Roman" w:hAnsi="Times New Roman" w:cs="Times New Roman"/>
-          <w:sz w:val="24"/>
-          <w:szCs w:val="24"/>
-          <w:lang w:eastAsia="en-ID"/>
-        </w:rPr>
-        <w:t>pengembangan</w:t>
-      </w:r>
-      <w:proofErr w:type="spellEnd"/>
-      <w:r>
-        <w:rPr>
-          <w:rFonts w:ascii="Times New Roman" w:eastAsia="Times New Roman" w:hAnsi="Times New Roman" w:cs="Times New Roman"/>
-          <w:sz w:val="24"/>
-          <w:szCs w:val="24"/>
-          <w:lang w:eastAsia="en-ID"/>
-        </w:rPr>
-        <w:t xml:space="preserve"> </w:t>
-      </w:r>
-      <w:proofErr w:type="spellStart"/>
-      <w:r>
-        <w:rPr>
-          <w:rFonts w:ascii="Times New Roman" w:eastAsia="Times New Roman" w:hAnsi="Times New Roman" w:cs="Times New Roman"/>
-          <w:sz w:val="24"/>
-          <w:szCs w:val="24"/>
-          <w:lang w:eastAsia="en-ID"/>
-        </w:rPr>
-        <w:t>antarmuka</w:t>
-      </w:r>
-      <w:proofErr w:type="spellEnd"/>
-      <w:r>
-        <w:rPr>
-          <w:rFonts w:ascii="Times New Roman" w:eastAsia="Times New Roman" w:hAnsi="Times New Roman" w:cs="Times New Roman"/>
-          <w:sz w:val="24"/>
-          <w:szCs w:val="24"/>
-          <w:lang w:eastAsia="en-ID"/>
-        </w:rPr>
-        <w:t xml:space="preserve"> </w:t>
-      </w:r>
-      <w:proofErr w:type="spellStart"/>
-      <w:r>
-        <w:rPr>
-          <w:rFonts w:ascii="Times New Roman" w:eastAsia="Times New Roman" w:hAnsi="Times New Roman" w:cs="Times New Roman"/>
-          <w:sz w:val="24"/>
-          <w:szCs w:val="24"/>
-          <w:lang w:eastAsia="en-ID"/>
-        </w:rPr>
-        <w:t>pengguna</w:t>
-      </w:r>
-      <w:proofErr w:type="spellEnd"/>
-      <w:r>
-        <w:rPr>
-          <w:rFonts w:ascii="Times New Roman" w:eastAsia="Times New Roman" w:hAnsi="Times New Roman" w:cs="Times New Roman"/>
-          <w:sz w:val="24"/>
-          <w:szCs w:val="24"/>
-          <w:lang w:eastAsia="en-ID"/>
-        </w:rPr>
-        <w:t xml:space="preserve"> </w:t>
-      </w:r>
-      <w:proofErr w:type="spellStart"/>
-      <w:r>
-        <w:rPr>
-          <w:rFonts w:ascii="Times New Roman" w:eastAsia="Times New Roman" w:hAnsi="Times New Roman" w:cs="Times New Roman"/>
-          <w:sz w:val="24"/>
-          <w:szCs w:val="24"/>
-          <w:lang w:eastAsia="en-ID"/>
-        </w:rPr>
-        <w:t>menggunakan</w:t>
-      </w:r>
-      <w:proofErr w:type="spellEnd"/>
-      <w:r>
-        <w:rPr>
-          <w:rFonts w:ascii="Times New Roman" w:eastAsia="Times New Roman" w:hAnsi="Times New Roman" w:cs="Times New Roman"/>
-          <w:sz w:val="24"/>
-          <w:szCs w:val="24"/>
-          <w:lang w:eastAsia="en-ID"/>
-        </w:rPr>
-        <w:t xml:space="preserve"> framework </w:t>
-      </w:r>
-      <w:proofErr w:type="spellStart"/>
-      <w:r>
-        <w:rPr>
-          <w:rFonts w:ascii="Times New Roman" w:eastAsia="Times New Roman" w:hAnsi="Times New Roman" w:cs="Times New Roman"/>
-          <w:sz w:val="24"/>
-          <w:szCs w:val="24"/>
-          <w:lang w:eastAsia="en-ID"/>
-        </w:rPr>
-        <w:t>Streamlit</w:t>
-      </w:r>
-      <w:proofErr w:type="spellEnd"/>
-      <w:r>
-        <w:rPr>
-          <w:rFonts w:ascii="Times New Roman" w:eastAsia="Times New Roman" w:hAnsi="Times New Roman" w:cs="Times New Roman"/>
-          <w:sz w:val="24"/>
-          <w:szCs w:val="24"/>
-          <w:lang w:eastAsia="en-ID"/>
-        </w:rPr>
-        <w:t xml:space="preserve">. </w:t>
-      </w:r>
-      <w:proofErr w:type="spellStart"/>
-      <w:r>
-        <w:rPr>
-          <w:rFonts w:ascii="Times New Roman" w:eastAsia="Times New Roman" w:hAnsi="Times New Roman" w:cs="Times New Roman"/>
-          <w:sz w:val="24"/>
-          <w:szCs w:val="24"/>
-          <w:lang w:eastAsia="en-ID"/>
-        </w:rPr>
-        <w:t>Antarmuka</w:t>
-      </w:r>
-      <w:proofErr w:type="spellEnd"/>
-      <w:r>
-        <w:rPr>
-          <w:rFonts w:ascii="Times New Roman" w:eastAsia="Times New Roman" w:hAnsi="Times New Roman" w:cs="Times New Roman"/>
-          <w:sz w:val="24"/>
-          <w:szCs w:val="24"/>
-          <w:lang w:eastAsia="en-ID"/>
-        </w:rPr>
-        <w:t xml:space="preserve"> </w:t>
-      </w:r>
-      <w:proofErr w:type="spellStart"/>
-      <w:r>
-        <w:rPr>
-          <w:rFonts w:ascii="Times New Roman" w:eastAsia="Times New Roman" w:hAnsi="Times New Roman" w:cs="Times New Roman"/>
-          <w:sz w:val="24"/>
-          <w:szCs w:val="24"/>
-          <w:lang w:eastAsia="en-ID"/>
-        </w:rPr>
-        <w:t>ini</w:t>
-      </w:r>
-      <w:proofErr w:type="spellEnd"/>
-      <w:r>
-        <w:rPr>
-          <w:rFonts w:ascii="Times New Roman" w:eastAsia="Times New Roman" w:hAnsi="Times New Roman" w:cs="Times New Roman"/>
-          <w:sz w:val="24"/>
-          <w:szCs w:val="24"/>
-          <w:lang w:eastAsia="en-ID"/>
-        </w:rPr>
-        <w:t xml:space="preserve"> </w:t>
-      </w:r>
-      <w:proofErr w:type="spellStart"/>
-      <w:r>
-        <w:rPr>
-          <w:rFonts w:ascii="Times New Roman" w:eastAsia="Times New Roman" w:hAnsi="Times New Roman" w:cs="Times New Roman"/>
-          <w:sz w:val="24"/>
-          <w:szCs w:val="24"/>
-          <w:lang w:eastAsia="en-ID"/>
-        </w:rPr>
-        <w:t>memungkinkan</w:t>
-      </w:r>
-      <w:proofErr w:type="spellEnd"/>
-      <w:r>
-        <w:rPr>
-          <w:rFonts w:ascii="Times New Roman" w:eastAsia="Times New Roman" w:hAnsi="Times New Roman" w:cs="Times New Roman"/>
-          <w:sz w:val="24"/>
-          <w:szCs w:val="24"/>
-          <w:lang w:eastAsia="en-ID"/>
-        </w:rPr>
-        <w:t xml:space="preserve"> </w:t>
-      </w:r>
-      <w:proofErr w:type="spellStart"/>
-      <w:r>
-        <w:rPr>
-          <w:rFonts w:ascii="Times New Roman" w:eastAsia="Times New Roman" w:hAnsi="Times New Roman" w:cs="Times New Roman"/>
-          <w:sz w:val="24"/>
-          <w:szCs w:val="24"/>
-          <w:lang w:eastAsia="en-ID"/>
-        </w:rPr>
-        <w:t>pengguna</w:t>
-      </w:r>
-      <w:proofErr w:type="spellEnd"/>
-      <w:r>
-        <w:rPr>
-          <w:rFonts w:ascii="Times New Roman" w:eastAsia="Times New Roman" w:hAnsi="Times New Roman" w:cs="Times New Roman"/>
-          <w:sz w:val="24"/>
-          <w:szCs w:val="24"/>
-          <w:lang w:eastAsia="en-ID"/>
-        </w:rPr>
-        <w:t xml:space="preserve"> </w:t>
-      </w:r>
-      <w:proofErr w:type="spellStart"/>
-      <w:r>
-        <w:rPr>
-          <w:rFonts w:ascii="Times New Roman" w:eastAsia="Times New Roman" w:hAnsi="Times New Roman" w:cs="Times New Roman"/>
-          <w:sz w:val="24"/>
-          <w:szCs w:val="24"/>
-          <w:lang w:eastAsia="en-ID"/>
-        </w:rPr>
-        <w:t>untuk</w:t>
-      </w:r>
-      <w:proofErr w:type="spellEnd"/>
-      <w:r>
-        <w:rPr>
-          <w:rFonts w:ascii="Times New Roman" w:eastAsia="Times New Roman" w:hAnsi="Times New Roman" w:cs="Times New Roman"/>
-          <w:sz w:val="24"/>
-          <w:szCs w:val="24"/>
-          <w:lang w:eastAsia="en-ID"/>
-        </w:rPr>
-        <w:t xml:space="preserve"> </w:t>
-      </w:r>
-      <w:proofErr w:type="spellStart"/>
-      <w:r>
-        <w:rPr>
-          <w:rFonts w:ascii="Times New Roman" w:eastAsia="Times New Roman" w:hAnsi="Times New Roman" w:cs="Times New Roman"/>
-          <w:sz w:val="24"/>
-          <w:szCs w:val="24"/>
-          <w:lang w:eastAsia="en-ID"/>
-        </w:rPr>
-        <w:t>mencari</w:t>
-      </w:r>
-      <w:proofErr w:type="spellEnd"/>
-      <w:r>
-        <w:rPr>
-          <w:rFonts w:ascii="Times New Roman" w:eastAsia="Times New Roman" w:hAnsi="Times New Roman" w:cs="Times New Roman"/>
-          <w:sz w:val="24"/>
-          <w:szCs w:val="24"/>
-          <w:lang w:eastAsia="en-ID"/>
-        </w:rPr>
-        <w:t xml:space="preserve"> </w:t>
-      </w:r>
-      <w:proofErr w:type="spellStart"/>
-      <w:r>
-        <w:rPr>
-          <w:rFonts w:ascii="Times New Roman" w:eastAsia="Times New Roman" w:hAnsi="Times New Roman" w:cs="Times New Roman"/>
-          <w:sz w:val="24"/>
-          <w:szCs w:val="24"/>
-          <w:lang w:eastAsia="en-ID"/>
-        </w:rPr>
-        <w:t>buku</w:t>
-      </w:r>
-      <w:proofErr w:type="spellEnd"/>
-      <w:r>
-        <w:rPr>
-          <w:rFonts w:ascii="Times New Roman" w:eastAsia="Times New Roman" w:hAnsi="Times New Roman" w:cs="Times New Roman"/>
-          <w:sz w:val="24"/>
-          <w:szCs w:val="24"/>
-          <w:lang w:eastAsia="en-ID"/>
-        </w:rPr>
-        <w:t xml:space="preserve"> dan </w:t>
-      </w:r>
-      <w:proofErr w:type="spellStart"/>
-      <w:r>
-        <w:rPr>
-          <w:rFonts w:ascii="Times New Roman" w:eastAsia="Times New Roman" w:hAnsi="Times New Roman" w:cs="Times New Roman"/>
-          <w:sz w:val="24"/>
-          <w:szCs w:val="24"/>
-          <w:lang w:eastAsia="en-ID"/>
-        </w:rPr>
-        <w:t>menerima</w:t>
-      </w:r>
-      <w:proofErr w:type="spellEnd"/>
-      <w:r>
-        <w:rPr>
-          <w:rFonts w:ascii="Times New Roman" w:eastAsia="Times New Roman" w:hAnsi="Times New Roman" w:cs="Times New Roman"/>
-          <w:sz w:val="24"/>
-          <w:szCs w:val="24"/>
-          <w:lang w:eastAsia="en-ID"/>
-        </w:rPr>
-        <w:t xml:space="preserve"> </w:t>
-      </w:r>
-      <w:proofErr w:type="spellStart"/>
-      <w:r>
-        <w:rPr>
-          <w:rFonts w:ascii="Times New Roman" w:eastAsia="Times New Roman" w:hAnsi="Times New Roman" w:cs="Times New Roman"/>
-          <w:sz w:val="24"/>
-          <w:szCs w:val="24"/>
-          <w:lang w:eastAsia="en-ID"/>
-        </w:rPr>
-        <w:t>rekomendasi</w:t>
-      </w:r>
-      <w:proofErr w:type="spellEnd"/>
-      <w:r>
-        <w:rPr>
-          <w:rFonts w:ascii="Times New Roman" w:eastAsia="Times New Roman" w:hAnsi="Times New Roman" w:cs="Times New Roman"/>
-          <w:sz w:val="24"/>
-          <w:szCs w:val="24"/>
-          <w:lang w:eastAsia="en-ID"/>
-        </w:rPr>
-        <w:t xml:space="preserve"> </w:t>
-      </w:r>
-      <w:proofErr w:type="spellStart"/>
-      <w:r>
-        <w:rPr>
-          <w:rFonts w:ascii="Times New Roman" w:eastAsia="Times New Roman" w:hAnsi="Times New Roman" w:cs="Times New Roman"/>
-          <w:sz w:val="24"/>
-          <w:szCs w:val="24"/>
-          <w:lang w:eastAsia="en-ID"/>
-        </w:rPr>
-        <w:t>berdasarkan</w:t>
-      </w:r>
-      <w:proofErr w:type="spellEnd"/>
-      <w:r>
-        <w:rPr>
-          <w:rFonts w:ascii="Times New Roman" w:eastAsia="Times New Roman" w:hAnsi="Times New Roman" w:cs="Times New Roman"/>
-          <w:sz w:val="24"/>
-          <w:szCs w:val="24"/>
-          <w:lang w:eastAsia="en-ID"/>
-        </w:rPr>
-        <w:t xml:space="preserve"> </w:t>
-      </w:r>
-      <w:proofErr w:type="spellStart"/>
-      <w:r>
-        <w:rPr>
-          <w:rFonts w:ascii="Times New Roman" w:eastAsia="Times New Roman" w:hAnsi="Times New Roman" w:cs="Times New Roman"/>
-          <w:sz w:val="24"/>
-          <w:szCs w:val="24"/>
-          <w:lang w:eastAsia="en-ID"/>
-        </w:rPr>
-        <w:t>kesamaan</w:t>
-      </w:r>
-      <w:proofErr w:type="spellEnd"/>
-      <w:r>
-        <w:rPr>
-          <w:rFonts w:ascii="Times New Roman" w:eastAsia="Times New Roman" w:hAnsi="Times New Roman" w:cs="Times New Roman"/>
-          <w:sz w:val="24"/>
-          <w:szCs w:val="24"/>
-          <w:lang w:eastAsia="en-ID"/>
-        </w:rPr>
-        <w:t xml:space="preserve"> </w:t>
-      </w:r>
-      <w:proofErr w:type="spellStart"/>
-      <w:r>
-        <w:rPr>
-          <w:rFonts w:ascii="Times New Roman" w:eastAsia="Times New Roman" w:hAnsi="Times New Roman" w:cs="Times New Roman"/>
-          <w:sz w:val="24"/>
-          <w:szCs w:val="24"/>
-          <w:lang w:eastAsia="en-ID"/>
-        </w:rPr>
-        <w:t>semantik</w:t>
-      </w:r>
-      <w:proofErr w:type="spellEnd"/>
-      <w:r>
-        <w:rPr>
-          <w:rFonts w:ascii="Times New Roman" w:eastAsia="Times New Roman" w:hAnsi="Times New Roman" w:cs="Times New Roman"/>
-          <w:sz w:val="24"/>
-          <w:szCs w:val="24"/>
-          <w:lang w:eastAsia="en-ID"/>
-        </w:rPr>
-        <w:t xml:space="preserve"> </w:t>
-      </w:r>
-      <w:proofErr w:type="spellStart"/>
-      <w:r>
-        <w:rPr>
-          <w:rFonts w:ascii="Times New Roman" w:eastAsia="Times New Roman" w:hAnsi="Times New Roman" w:cs="Times New Roman"/>
-          <w:sz w:val="24"/>
-          <w:szCs w:val="24"/>
-          <w:lang w:eastAsia="en-ID"/>
-        </w:rPr>
-        <w:t>dengan</w:t>
-      </w:r>
-      <w:proofErr w:type="spellEnd"/>
-      <w:r>
-        <w:rPr>
-          <w:rFonts w:ascii="Times New Roman" w:eastAsia="Times New Roman" w:hAnsi="Times New Roman" w:cs="Times New Roman"/>
-          <w:sz w:val="24"/>
-          <w:szCs w:val="24"/>
-          <w:lang w:eastAsia="en-ID"/>
-        </w:rPr>
-        <w:t xml:space="preserve"> input yang </w:t>
-      </w:r>
-      <w:proofErr w:type="spellStart"/>
-      <w:r>
-        <w:rPr>
-          <w:rFonts w:ascii="Times New Roman" w:eastAsia="Times New Roman" w:hAnsi="Times New Roman" w:cs="Times New Roman"/>
-          <w:sz w:val="24"/>
-          <w:szCs w:val="24"/>
-          <w:lang w:eastAsia="en-ID"/>
-        </w:rPr>
-        <w:t>diberikan</w:t>
-      </w:r>
-      <w:proofErr w:type="spellEnd"/>
-      <w:r>
-        <w:rPr>
-          <w:rFonts w:ascii="Times New Roman" w:eastAsia="Times New Roman" w:hAnsi="Times New Roman" w:cs="Times New Roman"/>
-          <w:sz w:val="24"/>
-          <w:szCs w:val="24"/>
-          <w:lang w:eastAsia="en-ID"/>
-        </w:rPr>
-        <w:t xml:space="preserve">. </w:t>
-      </w:r>
-      <w:proofErr w:type="spellStart"/>
-      <w:r>
-        <w:rPr>
-          <w:rFonts w:ascii="Times New Roman" w:eastAsia="Times New Roman" w:hAnsi="Times New Roman" w:cs="Times New Roman"/>
-          <w:sz w:val="24"/>
-          <w:szCs w:val="24"/>
-          <w:lang w:eastAsia="en-ID"/>
-        </w:rPr>
-        <w:t>Komponen</w:t>
-      </w:r>
-      <w:proofErr w:type="spellEnd"/>
-      <w:r>
-        <w:rPr>
-          <w:rFonts w:ascii="Times New Roman" w:eastAsia="Times New Roman" w:hAnsi="Times New Roman" w:cs="Times New Roman"/>
-          <w:sz w:val="24"/>
-          <w:szCs w:val="24"/>
-          <w:lang w:eastAsia="en-ID"/>
-        </w:rPr>
-        <w:t xml:space="preserve"> </w:t>
-      </w:r>
-      <w:proofErr w:type="spellStart"/>
-      <w:r>
-        <w:rPr>
-          <w:rFonts w:ascii="Times New Roman" w:eastAsia="Times New Roman" w:hAnsi="Times New Roman" w:cs="Times New Roman"/>
-          <w:sz w:val="24"/>
-          <w:szCs w:val="24"/>
-          <w:lang w:eastAsia="en-ID"/>
-        </w:rPr>
-        <w:t>penting</w:t>
-      </w:r>
-      <w:proofErr w:type="spellEnd"/>
-      <w:r>
-        <w:rPr>
-          <w:rFonts w:ascii="Times New Roman" w:eastAsia="Times New Roman" w:hAnsi="Times New Roman" w:cs="Times New Roman"/>
-          <w:sz w:val="24"/>
-          <w:szCs w:val="24"/>
-          <w:lang w:eastAsia="en-ID"/>
-        </w:rPr>
-        <w:t xml:space="preserve"> pada </w:t>
-      </w:r>
-      <w:proofErr w:type="spellStart"/>
-      <w:r>
-        <w:rPr>
-          <w:rFonts w:ascii="Times New Roman" w:eastAsia="Times New Roman" w:hAnsi="Times New Roman" w:cs="Times New Roman"/>
-          <w:sz w:val="24"/>
-          <w:szCs w:val="24"/>
-          <w:lang w:eastAsia="en-ID"/>
-        </w:rPr>
-        <w:t>aplikasi</w:t>
-      </w:r>
-      <w:proofErr w:type="spellEnd"/>
-      <w:r>
-        <w:rPr>
-          <w:rFonts w:ascii="Times New Roman" w:eastAsia="Times New Roman" w:hAnsi="Times New Roman" w:cs="Times New Roman"/>
-          <w:sz w:val="24"/>
-          <w:szCs w:val="24"/>
-          <w:lang w:eastAsia="en-ID"/>
-        </w:rPr>
-        <w:t xml:space="preserve"> </w:t>
-      </w:r>
-      <w:proofErr w:type="spellStart"/>
-      <w:r>
-        <w:rPr>
-          <w:rFonts w:ascii="Times New Roman" w:eastAsia="Times New Roman" w:hAnsi="Times New Roman" w:cs="Times New Roman"/>
-          <w:sz w:val="24"/>
-          <w:szCs w:val="24"/>
-          <w:lang w:eastAsia="en-ID"/>
-        </w:rPr>
-        <w:t>meliputi</w:t>
-      </w:r>
-      <w:proofErr w:type="spellEnd"/>
-      <w:r>
-        <w:rPr>
-          <w:rFonts w:ascii="Times New Roman" w:eastAsia="Times New Roman" w:hAnsi="Times New Roman" w:cs="Times New Roman"/>
-          <w:sz w:val="24"/>
-          <w:szCs w:val="24"/>
-          <w:lang w:eastAsia="en-ID"/>
-        </w:rPr>
-        <w:t xml:space="preserve"> input </w:t>
-      </w:r>
-      <w:proofErr w:type="spellStart"/>
-      <w:r>
-        <w:rPr>
-          <w:rFonts w:ascii="Times New Roman" w:eastAsia="Times New Roman" w:hAnsi="Times New Roman" w:cs="Times New Roman"/>
-          <w:sz w:val="24"/>
-          <w:szCs w:val="24"/>
-          <w:lang w:eastAsia="en-ID"/>
-        </w:rPr>
-        <w:t>teks</w:t>
-      </w:r>
-      <w:proofErr w:type="spellEnd"/>
-      <w:r>
-        <w:rPr>
-          <w:rFonts w:ascii="Times New Roman" w:eastAsia="Times New Roman" w:hAnsi="Times New Roman" w:cs="Times New Roman"/>
-          <w:sz w:val="24"/>
-          <w:szCs w:val="24"/>
-          <w:lang w:eastAsia="en-ID"/>
-        </w:rPr>
-        <w:t xml:space="preserve">, daftar </w:t>
-      </w:r>
-      <w:proofErr w:type="spellStart"/>
-      <w:r>
-        <w:rPr>
-          <w:rFonts w:ascii="Times New Roman" w:eastAsia="Times New Roman" w:hAnsi="Times New Roman" w:cs="Times New Roman"/>
-          <w:sz w:val="24"/>
-          <w:szCs w:val="24"/>
-          <w:lang w:eastAsia="en-ID"/>
-        </w:rPr>
-        <w:t>rekomendasi</w:t>
-      </w:r>
-      <w:proofErr w:type="spellEnd"/>
-      <w:r>
-        <w:rPr>
-          <w:rFonts w:ascii="Times New Roman" w:eastAsia="Times New Roman" w:hAnsi="Times New Roman" w:cs="Times New Roman"/>
-          <w:sz w:val="24"/>
-          <w:szCs w:val="24"/>
-          <w:lang w:eastAsia="en-ID"/>
-        </w:rPr>
-        <w:t xml:space="preserve">, dan </w:t>
-      </w:r>
-      <w:proofErr w:type="spellStart"/>
-      <w:r>
-        <w:rPr>
-          <w:rFonts w:ascii="Times New Roman" w:eastAsia="Times New Roman" w:hAnsi="Times New Roman" w:cs="Times New Roman"/>
-          <w:sz w:val="24"/>
-          <w:szCs w:val="24"/>
-          <w:lang w:eastAsia="en-ID"/>
-        </w:rPr>
-        <w:t>tampilan</w:t>
-      </w:r>
-      <w:proofErr w:type="spellEnd"/>
-      <w:r>
-        <w:rPr>
-          <w:rFonts w:ascii="Times New Roman" w:eastAsia="Times New Roman" w:hAnsi="Times New Roman" w:cs="Times New Roman"/>
-          <w:sz w:val="24"/>
-          <w:szCs w:val="24"/>
-          <w:lang w:eastAsia="en-ID"/>
-        </w:rPr>
-        <w:t xml:space="preserve"> detail </w:t>
-      </w:r>
-      <w:proofErr w:type="spellStart"/>
-      <w:r>
-        <w:rPr>
-          <w:rFonts w:ascii="Times New Roman" w:eastAsia="Times New Roman" w:hAnsi="Times New Roman" w:cs="Times New Roman"/>
-          <w:sz w:val="24"/>
-          <w:szCs w:val="24"/>
-          <w:lang w:eastAsia="en-ID"/>
-        </w:rPr>
-        <w:t>buku</w:t>
-      </w:r>
-      <w:proofErr w:type="spellEnd"/>
-      <w:r>
-        <w:rPr>
-          <w:rFonts w:ascii="Times New Roman" w:eastAsia="Times New Roman" w:hAnsi="Times New Roman" w:cs="Times New Roman"/>
-          <w:sz w:val="24"/>
-          <w:szCs w:val="24"/>
-          <w:lang w:eastAsia="en-ID"/>
-        </w:rPr>
-        <w:t xml:space="preserve">. </w:t>
-      </w:r>
-      <w:proofErr w:type="spellStart"/>
-      <w:r>
-        <w:rPr>
-          <w:rFonts w:ascii="Times New Roman" w:eastAsia="Times New Roman" w:hAnsi="Times New Roman" w:cs="Times New Roman"/>
-          <w:sz w:val="24"/>
-          <w:szCs w:val="24"/>
-          <w:lang w:eastAsia="en-ID"/>
-        </w:rPr>
-        <w:t>Aplikasi</w:t>
-      </w:r>
-      <w:proofErr w:type="spellEnd"/>
-      <w:r>
-        <w:rPr>
-          <w:rFonts w:ascii="Times New Roman" w:eastAsia="Times New Roman" w:hAnsi="Times New Roman" w:cs="Times New Roman"/>
-          <w:sz w:val="24"/>
-          <w:szCs w:val="24"/>
-          <w:lang w:eastAsia="en-ID"/>
-        </w:rPr>
-        <w:t xml:space="preserve"> </w:t>
-      </w:r>
-      <w:proofErr w:type="spellStart"/>
-      <w:r>
-        <w:rPr>
-          <w:rFonts w:ascii="Times New Roman" w:eastAsia="Times New Roman" w:hAnsi="Times New Roman" w:cs="Times New Roman"/>
-          <w:sz w:val="24"/>
-          <w:szCs w:val="24"/>
-          <w:lang w:eastAsia="en-ID"/>
-        </w:rPr>
-        <w:t>dikembangkan</w:t>
-      </w:r>
-      <w:proofErr w:type="spellEnd"/>
-      <w:r>
-        <w:rPr>
-          <w:rFonts w:ascii="Times New Roman" w:eastAsia="Times New Roman" w:hAnsi="Times New Roman" w:cs="Times New Roman"/>
-          <w:sz w:val="24"/>
-          <w:szCs w:val="24"/>
-          <w:lang w:eastAsia="en-ID"/>
-        </w:rPr>
-        <w:t xml:space="preserve"> </w:t>
-      </w:r>
-      <w:proofErr w:type="spellStart"/>
-      <w:r>
-        <w:rPr>
-          <w:rFonts w:ascii="Times New Roman" w:eastAsia="Times New Roman" w:hAnsi="Times New Roman" w:cs="Times New Roman"/>
-          <w:sz w:val="24"/>
-          <w:szCs w:val="24"/>
-          <w:lang w:eastAsia="en-ID"/>
-        </w:rPr>
-        <w:t>dengan</w:t>
-      </w:r>
-      <w:proofErr w:type="spellEnd"/>
-      <w:r>
-        <w:rPr>
-          <w:rFonts w:ascii="Times New Roman" w:eastAsia="Times New Roman" w:hAnsi="Times New Roman" w:cs="Times New Roman"/>
-          <w:sz w:val="24"/>
-          <w:szCs w:val="24"/>
-          <w:lang w:eastAsia="en-ID"/>
-        </w:rPr>
-        <w:t xml:space="preserve"> </w:t>
-      </w:r>
-      <w:proofErr w:type="spellStart"/>
-      <w:r>
-        <w:rPr>
-          <w:rFonts w:ascii="Times New Roman" w:eastAsia="Times New Roman" w:hAnsi="Times New Roman" w:cs="Times New Roman"/>
-          <w:sz w:val="24"/>
-          <w:szCs w:val="24"/>
-          <w:lang w:eastAsia="en-ID"/>
-        </w:rPr>
-        <w:t>menggunakan</w:t>
-      </w:r>
-      <w:proofErr w:type="spellEnd"/>
-      <w:r>
-        <w:rPr>
-          <w:rFonts w:ascii="Times New Roman" w:eastAsia="Times New Roman" w:hAnsi="Times New Roman" w:cs="Times New Roman"/>
-          <w:sz w:val="24"/>
-          <w:szCs w:val="24"/>
-          <w:lang w:eastAsia="en-ID"/>
-        </w:rPr>
-        <w:t xml:space="preserve"> </w:t>
-      </w:r>
-      <w:proofErr w:type="spellStart"/>
-      <w:r>
-        <w:rPr>
-          <w:rFonts w:ascii="Times New Roman" w:eastAsia="Times New Roman" w:hAnsi="Times New Roman" w:cs="Times New Roman"/>
-          <w:sz w:val="24"/>
-          <w:szCs w:val="24"/>
-          <w:lang w:eastAsia="en-ID"/>
-        </w:rPr>
-        <w:t>bahasa</w:t>
-      </w:r>
-      <w:proofErr w:type="spellEnd"/>
-      <w:r>
-        <w:rPr>
-          <w:rFonts w:ascii="Times New Roman" w:eastAsia="Times New Roman" w:hAnsi="Times New Roman" w:cs="Times New Roman"/>
-          <w:sz w:val="24"/>
-          <w:szCs w:val="24"/>
-          <w:lang w:eastAsia="en-ID"/>
-        </w:rPr>
-        <w:t xml:space="preserve"> </w:t>
-      </w:r>
-      <w:proofErr w:type="spellStart"/>
-      <w:r>
-        <w:rPr>
-          <w:rFonts w:ascii="Times New Roman" w:eastAsia="Times New Roman" w:hAnsi="Times New Roman" w:cs="Times New Roman"/>
-          <w:sz w:val="24"/>
-          <w:szCs w:val="24"/>
-          <w:lang w:eastAsia="en-ID"/>
-        </w:rPr>
-        <w:t>pemrograman</w:t>
-      </w:r>
-      <w:proofErr w:type="spellEnd"/>
-      <w:r>
-        <w:rPr>
-          <w:rFonts w:ascii="Times New Roman" w:eastAsia="Times New Roman" w:hAnsi="Times New Roman" w:cs="Times New Roman"/>
-          <w:sz w:val="24"/>
-          <w:szCs w:val="24"/>
-          <w:lang w:eastAsia="en-ID"/>
-        </w:rPr>
-        <w:t xml:space="preserve"> Python dan </w:t>
-      </w:r>
-      <w:proofErr w:type="spellStart"/>
-      <w:r>
-        <w:rPr>
-          <w:rFonts w:ascii="Times New Roman" w:eastAsia="Times New Roman" w:hAnsi="Times New Roman" w:cs="Times New Roman"/>
-          <w:sz w:val="24"/>
-          <w:szCs w:val="24"/>
-          <w:lang w:eastAsia="en-ID"/>
-        </w:rPr>
-        <w:t>pustaka</w:t>
-      </w:r>
-      <w:proofErr w:type="spellEnd"/>
-      <w:r>
-        <w:rPr>
-          <w:rFonts w:ascii="Times New Roman" w:eastAsia="Times New Roman" w:hAnsi="Times New Roman" w:cs="Times New Roman"/>
-          <w:sz w:val="24"/>
-          <w:szCs w:val="24"/>
-          <w:lang w:eastAsia="en-ID"/>
-        </w:rPr>
-        <w:t xml:space="preserve"> </w:t>
-      </w:r>
-      <w:proofErr w:type="spellStart"/>
-      <w:r>
-        <w:rPr>
-          <w:rFonts w:ascii="Times New Roman" w:eastAsia="Times New Roman" w:hAnsi="Times New Roman" w:cs="Times New Roman"/>
-          <w:sz w:val="24"/>
-          <w:szCs w:val="24"/>
-          <w:lang w:eastAsia="en-ID"/>
-        </w:rPr>
-        <w:t>tambahan</w:t>
-      </w:r>
-      <w:proofErr w:type="spellEnd"/>
-      <w:r>
-        <w:rPr>
-          <w:rFonts w:ascii="Times New Roman" w:eastAsia="Times New Roman" w:hAnsi="Times New Roman" w:cs="Times New Roman"/>
-          <w:sz w:val="24"/>
-          <w:szCs w:val="24"/>
-          <w:lang w:eastAsia="en-ID"/>
-        </w:rPr>
-        <w:t xml:space="preserve"> </w:t>
-      </w:r>
-      <w:proofErr w:type="spellStart"/>
-      <w:r>
-        <w:rPr>
-          <w:rFonts w:ascii="Times New Roman" w:eastAsia="Times New Roman" w:hAnsi="Times New Roman" w:cs="Times New Roman"/>
-          <w:sz w:val="24"/>
-          <w:szCs w:val="24"/>
-          <w:lang w:eastAsia="en-ID"/>
-        </w:rPr>
-        <w:t>seperti</w:t>
-      </w:r>
-      <w:proofErr w:type="spellEnd"/>
-      <w:r>
-        <w:rPr>
-          <w:rFonts w:ascii="Times New Roman" w:eastAsia="Times New Roman" w:hAnsi="Times New Roman" w:cs="Times New Roman"/>
-          <w:sz w:val="24"/>
-          <w:szCs w:val="24"/>
-          <w:lang w:eastAsia="en-ID"/>
-        </w:rPr>
-        <w:t xml:space="preserve"> Pandas, NumPy, dan Scikit-learn.</w:t>
       </w:r>
     </w:p>
     <w:p>
       <w:pPr>
+        <w:pStyle w:val="ListParagraph"/>
+        <w:spacing w:before="100" w:beforeAutospacing="1" w:after="100" w:afterAutospacing="1" w:line="480" w:lineRule="auto"/>
+        <w:ind w:left="1440"/>
+        <w:jc w:val="both"/>
+        <w:rPr>
+          <w:rFonts w:ascii="Times New Roman" w:eastAsia="Times New Roman" w:hAnsi="Times New Roman" w:cs="Times New Roman"/>
+          <w:sz w:val="24"/>
+          <w:szCs w:val="24"/>
+          <w:lang w:eastAsia="en-ID"/>
+        </w:rPr>
+      </w:pPr>
+      <w:proofErr w:type="spellStart"/>
+      <w:r>
+        <w:rPr>
+          <w:rFonts w:ascii="Times New Roman" w:eastAsia="Times New Roman" w:hAnsi="Times New Roman" w:cs="Times New Roman"/>
+          <w:sz w:val="24"/>
+          <w:szCs w:val="24"/>
+          <w:lang w:eastAsia="en-ID"/>
+        </w:rPr>
+        <w:t>Tahap</w:t>
+      </w:r>
+      <w:proofErr w:type="spellEnd"/>
+      <w:r>
+        <w:rPr>
+          <w:rFonts w:ascii="Times New Roman" w:eastAsia="Times New Roman" w:hAnsi="Times New Roman" w:cs="Times New Roman"/>
+          <w:sz w:val="24"/>
+          <w:szCs w:val="24"/>
+          <w:lang w:eastAsia="en-ID"/>
+        </w:rPr>
+        <w:t xml:space="preserve"> </w:t>
+      </w:r>
+      <w:proofErr w:type="spellStart"/>
+      <w:r>
+        <w:rPr>
+          <w:rFonts w:ascii="Times New Roman" w:eastAsia="Times New Roman" w:hAnsi="Times New Roman" w:cs="Times New Roman"/>
+          <w:sz w:val="24"/>
+          <w:szCs w:val="24"/>
+          <w:lang w:eastAsia="en-ID"/>
+        </w:rPr>
+        <w:t>terakhir</w:t>
+      </w:r>
+      <w:proofErr w:type="spellEnd"/>
+      <w:r>
+        <w:rPr>
+          <w:rFonts w:ascii="Times New Roman" w:eastAsia="Times New Roman" w:hAnsi="Times New Roman" w:cs="Times New Roman"/>
+          <w:sz w:val="24"/>
+          <w:szCs w:val="24"/>
+          <w:lang w:eastAsia="en-ID"/>
+        </w:rPr>
+        <w:t xml:space="preserve"> </w:t>
+      </w:r>
+      <w:proofErr w:type="spellStart"/>
+      <w:r>
+        <w:rPr>
+          <w:rFonts w:ascii="Times New Roman" w:eastAsia="Times New Roman" w:hAnsi="Times New Roman" w:cs="Times New Roman"/>
+          <w:sz w:val="24"/>
+          <w:szCs w:val="24"/>
+          <w:lang w:eastAsia="en-ID"/>
+        </w:rPr>
+        <w:t>adalah</w:t>
+      </w:r>
+      <w:proofErr w:type="spellEnd"/>
+      <w:r>
+        <w:rPr>
+          <w:rFonts w:ascii="Times New Roman" w:eastAsia="Times New Roman" w:hAnsi="Times New Roman" w:cs="Times New Roman"/>
+          <w:sz w:val="24"/>
+          <w:szCs w:val="24"/>
+          <w:lang w:eastAsia="en-ID"/>
+        </w:rPr>
+        <w:t xml:space="preserve"> </w:t>
+      </w:r>
+      <w:proofErr w:type="spellStart"/>
+      <w:r>
+        <w:rPr>
+          <w:rFonts w:ascii="Times New Roman" w:eastAsia="Times New Roman" w:hAnsi="Times New Roman" w:cs="Times New Roman"/>
+          <w:sz w:val="24"/>
+          <w:szCs w:val="24"/>
+          <w:lang w:eastAsia="en-ID"/>
+        </w:rPr>
+        <w:t>pengembangan</w:t>
+      </w:r>
+      <w:proofErr w:type="spellEnd"/>
+      <w:r>
+        <w:rPr>
+          <w:rFonts w:ascii="Times New Roman" w:eastAsia="Times New Roman" w:hAnsi="Times New Roman" w:cs="Times New Roman"/>
+          <w:sz w:val="24"/>
+          <w:szCs w:val="24"/>
+          <w:lang w:eastAsia="en-ID"/>
+        </w:rPr>
+        <w:t xml:space="preserve"> </w:t>
+      </w:r>
+      <w:proofErr w:type="spellStart"/>
+      <w:r>
+        <w:rPr>
+          <w:rFonts w:ascii="Times New Roman" w:eastAsia="Times New Roman" w:hAnsi="Times New Roman" w:cs="Times New Roman"/>
+          <w:sz w:val="24"/>
+          <w:szCs w:val="24"/>
+          <w:lang w:eastAsia="en-ID"/>
+        </w:rPr>
+        <w:t>antarmuka</w:t>
+      </w:r>
+      <w:proofErr w:type="spellEnd"/>
+      <w:r>
+        <w:rPr>
+          <w:rFonts w:ascii="Times New Roman" w:eastAsia="Times New Roman" w:hAnsi="Times New Roman" w:cs="Times New Roman"/>
+          <w:sz w:val="24"/>
+          <w:szCs w:val="24"/>
+          <w:lang w:eastAsia="en-ID"/>
+        </w:rPr>
+        <w:t xml:space="preserve"> </w:t>
+      </w:r>
+      <w:proofErr w:type="spellStart"/>
+      <w:r>
+        <w:rPr>
+          <w:rFonts w:ascii="Times New Roman" w:eastAsia="Times New Roman" w:hAnsi="Times New Roman" w:cs="Times New Roman"/>
+          <w:sz w:val="24"/>
+          <w:szCs w:val="24"/>
+          <w:lang w:eastAsia="en-ID"/>
+        </w:rPr>
+        <w:t>pengguna</w:t>
+      </w:r>
+      <w:proofErr w:type="spellEnd"/>
+      <w:r>
+        <w:rPr>
+          <w:rFonts w:ascii="Times New Roman" w:eastAsia="Times New Roman" w:hAnsi="Times New Roman" w:cs="Times New Roman"/>
+          <w:sz w:val="24"/>
+          <w:szCs w:val="24"/>
+          <w:lang w:eastAsia="en-ID"/>
+        </w:rPr>
+        <w:t xml:space="preserve"> </w:t>
+      </w:r>
+      <w:proofErr w:type="spellStart"/>
+      <w:r>
+        <w:rPr>
+          <w:rFonts w:ascii="Times New Roman" w:eastAsia="Times New Roman" w:hAnsi="Times New Roman" w:cs="Times New Roman"/>
+          <w:sz w:val="24"/>
+          <w:szCs w:val="24"/>
+          <w:lang w:eastAsia="en-ID"/>
+        </w:rPr>
+        <w:t>menggunakan</w:t>
+      </w:r>
+      <w:proofErr w:type="spellEnd"/>
+      <w:r>
+        <w:rPr>
+          <w:rFonts w:ascii="Times New Roman" w:eastAsia="Times New Roman" w:hAnsi="Times New Roman" w:cs="Times New Roman"/>
+          <w:sz w:val="24"/>
+          <w:szCs w:val="24"/>
+          <w:lang w:eastAsia="en-ID"/>
+        </w:rPr>
+        <w:t xml:space="preserve"> framework </w:t>
+      </w:r>
+      <w:proofErr w:type="spellStart"/>
+      <w:r>
+        <w:rPr>
+          <w:rFonts w:ascii="Times New Roman" w:eastAsia="Times New Roman" w:hAnsi="Times New Roman" w:cs="Times New Roman"/>
+          <w:sz w:val="24"/>
+          <w:szCs w:val="24"/>
+          <w:lang w:eastAsia="en-ID"/>
+        </w:rPr>
+        <w:t>Streamlit</w:t>
+      </w:r>
+      <w:proofErr w:type="spellEnd"/>
+      <w:r>
+        <w:rPr>
+          <w:rFonts w:ascii="Times New Roman" w:eastAsia="Times New Roman" w:hAnsi="Times New Roman" w:cs="Times New Roman"/>
+          <w:sz w:val="24"/>
+          <w:szCs w:val="24"/>
+          <w:lang w:eastAsia="en-ID"/>
+        </w:rPr>
+        <w:t xml:space="preserve">. </w:t>
+      </w:r>
+      <w:proofErr w:type="spellStart"/>
+      <w:r>
+        <w:rPr>
+          <w:rFonts w:ascii="Times New Roman" w:eastAsia="Times New Roman" w:hAnsi="Times New Roman" w:cs="Times New Roman"/>
+          <w:sz w:val="24"/>
+          <w:szCs w:val="24"/>
+          <w:lang w:eastAsia="en-ID"/>
+        </w:rPr>
+        <w:t>Antarmuka</w:t>
+      </w:r>
+      <w:proofErr w:type="spellEnd"/>
+      <w:r>
+        <w:rPr>
+          <w:rFonts w:ascii="Times New Roman" w:eastAsia="Times New Roman" w:hAnsi="Times New Roman" w:cs="Times New Roman"/>
+          <w:sz w:val="24"/>
+          <w:szCs w:val="24"/>
+          <w:lang w:eastAsia="en-ID"/>
+        </w:rPr>
+        <w:t xml:space="preserve"> </w:t>
+      </w:r>
+      <w:proofErr w:type="spellStart"/>
+      <w:r>
+        <w:rPr>
+          <w:rFonts w:ascii="Times New Roman" w:eastAsia="Times New Roman" w:hAnsi="Times New Roman" w:cs="Times New Roman"/>
+          <w:sz w:val="24"/>
+          <w:szCs w:val="24"/>
+          <w:lang w:eastAsia="en-ID"/>
+        </w:rPr>
+        <w:t>ini</w:t>
+      </w:r>
+      <w:proofErr w:type="spellEnd"/>
+      <w:r>
+        <w:rPr>
+          <w:rFonts w:ascii="Times New Roman" w:eastAsia="Times New Roman" w:hAnsi="Times New Roman" w:cs="Times New Roman"/>
+          <w:sz w:val="24"/>
+          <w:szCs w:val="24"/>
+          <w:lang w:eastAsia="en-ID"/>
+        </w:rPr>
+        <w:t xml:space="preserve"> </w:t>
+      </w:r>
+      <w:proofErr w:type="spellStart"/>
+      <w:r>
+        <w:rPr>
+          <w:rFonts w:ascii="Times New Roman" w:eastAsia="Times New Roman" w:hAnsi="Times New Roman" w:cs="Times New Roman"/>
+          <w:sz w:val="24"/>
+          <w:szCs w:val="24"/>
+          <w:lang w:eastAsia="en-ID"/>
+        </w:rPr>
+        <w:t>memungkinkan</w:t>
+      </w:r>
+      <w:proofErr w:type="spellEnd"/>
+      <w:r>
+        <w:rPr>
+          <w:rFonts w:ascii="Times New Roman" w:eastAsia="Times New Roman" w:hAnsi="Times New Roman" w:cs="Times New Roman"/>
+          <w:sz w:val="24"/>
+          <w:szCs w:val="24"/>
+          <w:lang w:eastAsia="en-ID"/>
+        </w:rPr>
+        <w:t xml:space="preserve"> </w:t>
+      </w:r>
+      <w:proofErr w:type="spellStart"/>
+      <w:r>
+        <w:rPr>
+          <w:rFonts w:ascii="Times New Roman" w:eastAsia="Times New Roman" w:hAnsi="Times New Roman" w:cs="Times New Roman"/>
+          <w:sz w:val="24"/>
+          <w:szCs w:val="24"/>
+          <w:lang w:eastAsia="en-ID"/>
+        </w:rPr>
+        <w:t>pengguna</w:t>
+      </w:r>
+      <w:proofErr w:type="spellEnd"/>
+      <w:r>
+        <w:rPr>
+          <w:rFonts w:ascii="Times New Roman" w:eastAsia="Times New Roman" w:hAnsi="Times New Roman" w:cs="Times New Roman"/>
+          <w:sz w:val="24"/>
+          <w:szCs w:val="24"/>
+          <w:lang w:eastAsia="en-ID"/>
+        </w:rPr>
+        <w:t xml:space="preserve"> </w:t>
+      </w:r>
+      <w:proofErr w:type="spellStart"/>
+      <w:r>
+        <w:rPr>
+          <w:rFonts w:ascii="Times New Roman" w:eastAsia="Times New Roman" w:hAnsi="Times New Roman" w:cs="Times New Roman"/>
+          <w:sz w:val="24"/>
+          <w:szCs w:val="24"/>
+          <w:lang w:eastAsia="en-ID"/>
+        </w:rPr>
+        <w:t>untuk</w:t>
+      </w:r>
+      <w:proofErr w:type="spellEnd"/>
+      <w:r>
+        <w:rPr>
+          <w:rFonts w:ascii="Times New Roman" w:eastAsia="Times New Roman" w:hAnsi="Times New Roman" w:cs="Times New Roman"/>
+          <w:sz w:val="24"/>
+          <w:szCs w:val="24"/>
+          <w:lang w:eastAsia="en-ID"/>
+        </w:rPr>
+        <w:t xml:space="preserve"> </w:t>
+      </w:r>
+      <w:proofErr w:type="spellStart"/>
+      <w:r>
+        <w:rPr>
+          <w:rFonts w:ascii="Times New Roman" w:eastAsia="Times New Roman" w:hAnsi="Times New Roman" w:cs="Times New Roman"/>
+          <w:sz w:val="24"/>
+          <w:szCs w:val="24"/>
+          <w:lang w:eastAsia="en-ID"/>
+        </w:rPr>
+        <w:t>mencari</w:t>
+      </w:r>
+      <w:proofErr w:type="spellEnd"/>
+      <w:r>
+        <w:rPr>
+          <w:rFonts w:ascii="Times New Roman" w:eastAsia="Times New Roman" w:hAnsi="Times New Roman" w:cs="Times New Roman"/>
+          <w:sz w:val="24"/>
+          <w:szCs w:val="24"/>
+          <w:lang w:eastAsia="en-ID"/>
+        </w:rPr>
+        <w:t xml:space="preserve"> </w:t>
+      </w:r>
+      <w:proofErr w:type="spellStart"/>
+      <w:r>
+        <w:rPr>
+          <w:rFonts w:ascii="Times New Roman" w:eastAsia="Times New Roman" w:hAnsi="Times New Roman" w:cs="Times New Roman"/>
+          <w:sz w:val="24"/>
+          <w:szCs w:val="24"/>
+          <w:lang w:eastAsia="en-ID"/>
+        </w:rPr>
+        <w:t>buku</w:t>
+      </w:r>
+      <w:proofErr w:type="spellEnd"/>
+      <w:r>
+        <w:rPr>
+          <w:rFonts w:ascii="Times New Roman" w:eastAsia="Times New Roman" w:hAnsi="Times New Roman" w:cs="Times New Roman"/>
+          <w:sz w:val="24"/>
+          <w:szCs w:val="24"/>
+          <w:lang w:eastAsia="en-ID"/>
+        </w:rPr>
+        <w:t xml:space="preserve"> dan </w:t>
+      </w:r>
+      <w:proofErr w:type="spellStart"/>
+      <w:r>
+        <w:rPr>
+          <w:rFonts w:ascii="Times New Roman" w:eastAsia="Times New Roman" w:hAnsi="Times New Roman" w:cs="Times New Roman"/>
+          <w:sz w:val="24"/>
+          <w:szCs w:val="24"/>
+          <w:lang w:eastAsia="en-ID"/>
+        </w:rPr>
+        <w:t>menerima</w:t>
+      </w:r>
+      <w:proofErr w:type="spellEnd"/>
+      <w:r>
+        <w:rPr>
+          <w:rFonts w:ascii="Times New Roman" w:eastAsia="Times New Roman" w:hAnsi="Times New Roman" w:cs="Times New Roman"/>
+          <w:sz w:val="24"/>
+          <w:szCs w:val="24"/>
+          <w:lang w:eastAsia="en-ID"/>
+        </w:rPr>
+        <w:t xml:space="preserve"> </w:t>
+      </w:r>
+      <w:proofErr w:type="spellStart"/>
+      <w:r>
+        <w:rPr>
+          <w:rFonts w:ascii="Times New Roman" w:eastAsia="Times New Roman" w:hAnsi="Times New Roman" w:cs="Times New Roman"/>
+          <w:sz w:val="24"/>
+          <w:szCs w:val="24"/>
+          <w:lang w:eastAsia="en-ID"/>
+        </w:rPr>
+        <w:t>rekomendasi</w:t>
+      </w:r>
+      <w:proofErr w:type="spellEnd"/>
+      <w:r>
+        <w:rPr>
+          <w:rFonts w:ascii="Times New Roman" w:eastAsia="Times New Roman" w:hAnsi="Times New Roman" w:cs="Times New Roman"/>
+          <w:sz w:val="24"/>
+          <w:szCs w:val="24"/>
+          <w:lang w:eastAsia="en-ID"/>
+        </w:rPr>
+        <w:t xml:space="preserve"> </w:t>
+      </w:r>
+      <w:proofErr w:type="spellStart"/>
+      <w:r>
+        <w:rPr>
+          <w:rFonts w:ascii="Times New Roman" w:eastAsia="Times New Roman" w:hAnsi="Times New Roman" w:cs="Times New Roman"/>
+          <w:sz w:val="24"/>
+          <w:szCs w:val="24"/>
+          <w:lang w:eastAsia="en-ID"/>
+        </w:rPr>
+        <w:t>berdasarkan</w:t>
+      </w:r>
+      <w:proofErr w:type="spellEnd"/>
+      <w:r>
+        <w:rPr>
+          <w:rFonts w:ascii="Times New Roman" w:eastAsia="Times New Roman" w:hAnsi="Times New Roman" w:cs="Times New Roman"/>
+          <w:sz w:val="24"/>
+          <w:szCs w:val="24"/>
+          <w:lang w:eastAsia="en-ID"/>
+        </w:rPr>
+        <w:t xml:space="preserve"> </w:t>
+      </w:r>
+      <w:proofErr w:type="spellStart"/>
+      <w:r>
+        <w:rPr>
+          <w:rFonts w:ascii="Times New Roman" w:eastAsia="Times New Roman" w:hAnsi="Times New Roman" w:cs="Times New Roman"/>
+          <w:sz w:val="24"/>
+          <w:szCs w:val="24"/>
+          <w:lang w:eastAsia="en-ID"/>
+        </w:rPr>
+        <w:t>kesamaan</w:t>
+      </w:r>
+      <w:proofErr w:type="spellEnd"/>
+      <w:r>
+        <w:rPr>
+          <w:rFonts w:ascii="Times New Roman" w:eastAsia="Times New Roman" w:hAnsi="Times New Roman" w:cs="Times New Roman"/>
+          <w:sz w:val="24"/>
+          <w:szCs w:val="24"/>
+          <w:lang w:eastAsia="en-ID"/>
+        </w:rPr>
+        <w:t xml:space="preserve"> </w:t>
+      </w:r>
+      <w:proofErr w:type="spellStart"/>
+      <w:r>
+        <w:rPr>
+          <w:rFonts w:ascii="Times New Roman" w:eastAsia="Times New Roman" w:hAnsi="Times New Roman" w:cs="Times New Roman"/>
+          <w:sz w:val="24"/>
+          <w:szCs w:val="24"/>
+          <w:lang w:eastAsia="en-ID"/>
+        </w:rPr>
+        <w:t>semantik</w:t>
+      </w:r>
+      <w:proofErr w:type="spellEnd"/>
+      <w:r>
+        <w:rPr>
+          <w:rFonts w:ascii="Times New Roman" w:eastAsia="Times New Roman" w:hAnsi="Times New Roman" w:cs="Times New Roman"/>
+          <w:sz w:val="24"/>
+          <w:szCs w:val="24"/>
+          <w:lang w:eastAsia="en-ID"/>
+        </w:rPr>
+        <w:t xml:space="preserve"> </w:t>
+      </w:r>
+      <w:proofErr w:type="spellStart"/>
+      <w:r>
+        <w:rPr>
+          <w:rFonts w:ascii="Times New Roman" w:eastAsia="Times New Roman" w:hAnsi="Times New Roman" w:cs="Times New Roman"/>
+          <w:sz w:val="24"/>
+          <w:szCs w:val="24"/>
+          <w:lang w:eastAsia="en-ID"/>
+        </w:rPr>
+        <w:t>dengan</w:t>
+      </w:r>
+      <w:proofErr w:type="spellEnd"/>
+      <w:r>
+        <w:rPr>
+          <w:rFonts w:ascii="Times New Roman" w:eastAsia="Times New Roman" w:hAnsi="Times New Roman" w:cs="Times New Roman"/>
+          <w:sz w:val="24"/>
+          <w:szCs w:val="24"/>
+          <w:lang w:eastAsia="en-ID"/>
+        </w:rPr>
+        <w:t xml:space="preserve"> input yang </w:t>
+      </w:r>
+      <w:proofErr w:type="spellStart"/>
+      <w:r>
+        <w:rPr>
+          <w:rFonts w:ascii="Times New Roman" w:eastAsia="Times New Roman" w:hAnsi="Times New Roman" w:cs="Times New Roman"/>
+          <w:sz w:val="24"/>
+          <w:szCs w:val="24"/>
+          <w:lang w:eastAsia="en-ID"/>
+        </w:rPr>
+        <w:t>diberikan</w:t>
+      </w:r>
+      <w:proofErr w:type="spellEnd"/>
+      <w:r>
+        <w:rPr>
+          <w:rFonts w:ascii="Times New Roman" w:eastAsia="Times New Roman" w:hAnsi="Times New Roman" w:cs="Times New Roman"/>
+          <w:sz w:val="24"/>
+          <w:szCs w:val="24"/>
+          <w:lang w:eastAsia="en-ID"/>
+        </w:rPr>
+        <w:t xml:space="preserve">. </w:t>
+      </w:r>
+      <w:proofErr w:type="spellStart"/>
+      <w:r>
+        <w:rPr>
+          <w:rFonts w:ascii="Times New Roman" w:eastAsia="Times New Roman" w:hAnsi="Times New Roman" w:cs="Times New Roman"/>
+          <w:sz w:val="24"/>
+          <w:szCs w:val="24"/>
+          <w:lang w:eastAsia="en-ID"/>
+        </w:rPr>
+        <w:t>Komponen</w:t>
+      </w:r>
+      <w:proofErr w:type="spellEnd"/>
+      <w:r>
+        <w:rPr>
+          <w:rFonts w:ascii="Times New Roman" w:eastAsia="Times New Roman" w:hAnsi="Times New Roman" w:cs="Times New Roman"/>
+          <w:sz w:val="24"/>
+          <w:szCs w:val="24"/>
+          <w:lang w:eastAsia="en-ID"/>
+        </w:rPr>
+        <w:t xml:space="preserve"> </w:t>
+      </w:r>
+      <w:proofErr w:type="spellStart"/>
+      <w:r>
+        <w:rPr>
+          <w:rFonts w:ascii="Times New Roman" w:eastAsia="Times New Roman" w:hAnsi="Times New Roman" w:cs="Times New Roman"/>
+          <w:sz w:val="24"/>
+          <w:szCs w:val="24"/>
+          <w:lang w:eastAsia="en-ID"/>
+        </w:rPr>
+        <w:t>penting</w:t>
+      </w:r>
+      <w:proofErr w:type="spellEnd"/>
+      <w:r>
+        <w:rPr>
+          <w:rFonts w:ascii="Times New Roman" w:eastAsia="Times New Roman" w:hAnsi="Times New Roman" w:cs="Times New Roman"/>
+          <w:sz w:val="24"/>
+          <w:szCs w:val="24"/>
+          <w:lang w:eastAsia="en-ID"/>
+        </w:rPr>
+        <w:t xml:space="preserve"> pada </w:t>
+      </w:r>
+      <w:proofErr w:type="spellStart"/>
+      <w:r>
+        <w:rPr>
+          <w:rFonts w:ascii="Times New Roman" w:eastAsia="Times New Roman" w:hAnsi="Times New Roman" w:cs="Times New Roman"/>
+          <w:sz w:val="24"/>
+          <w:szCs w:val="24"/>
+          <w:lang w:eastAsia="en-ID"/>
+        </w:rPr>
+        <w:t>aplikasi</w:t>
+      </w:r>
+      <w:proofErr w:type="spellEnd"/>
+      <w:r>
+        <w:rPr>
+          <w:rFonts w:ascii="Times New Roman" w:eastAsia="Times New Roman" w:hAnsi="Times New Roman" w:cs="Times New Roman"/>
+          <w:sz w:val="24"/>
+          <w:szCs w:val="24"/>
+          <w:lang w:eastAsia="en-ID"/>
+        </w:rPr>
+        <w:t xml:space="preserve"> </w:t>
+      </w:r>
+      <w:proofErr w:type="spellStart"/>
+      <w:r>
+        <w:rPr>
+          <w:rFonts w:ascii="Times New Roman" w:eastAsia="Times New Roman" w:hAnsi="Times New Roman" w:cs="Times New Roman"/>
+          <w:sz w:val="24"/>
+          <w:szCs w:val="24"/>
+          <w:lang w:eastAsia="en-ID"/>
+        </w:rPr>
+        <w:t>meliputi</w:t>
+      </w:r>
+      <w:proofErr w:type="spellEnd"/>
+      <w:r>
+        <w:rPr>
+          <w:rFonts w:ascii="Times New Roman" w:eastAsia="Times New Roman" w:hAnsi="Times New Roman" w:cs="Times New Roman"/>
+          <w:sz w:val="24"/>
+          <w:szCs w:val="24"/>
+          <w:lang w:eastAsia="en-ID"/>
+        </w:rPr>
+        <w:t xml:space="preserve"> input </w:t>
+      </w:r>
+      <w:proofErr w:type="spellStart"/>
+      <w:r>
+        <w:rPr>
+          <w:rFonts w:ascii="Times New Roman" w:eastAsia="Times New Roman" w:hAnsi="Times New Roman" w:cs="Times New Roman"/>
+          <w:sz w:val="24"/>
+          <w:szCs w:val="24"/>
+          <w:lang w:eastAsia="en-ID"/>
+        </w:rPr>
+        <w:t>teks</w:t>
+      </w:r>
+      <w:proofErr w:type="spellEnd"/>
+      <w:r>
+        <w:rPr>
+          <w:rFonts w:ascii="Times New Roman" w:eastAsia="Times New Roman" w:hAnsi="Times New Roman" w:cs="Times New Roman"/>
+          <w:sz w:val="24"/>
+          <w:szCs w:val="24"/>
+          <w:lang w:eastAsia="en-ID"/>
+        </w:rPr>
+        <w:t xml:space="preserve">, daftar </w:t>
+      </w:r>
+      <w:proofErr w:type="spellStart"/>
+      <w:r>
+        <w:rPr>
+          <w:rFonts w:ascii="Times New Roman" w:eastAsia="Times New Roman" w:hAnsi="Times New Roman" w:cs="Times New Roman"/>
+          <w:sz w:val="24"/>
+          <w:szCs w:val="24"/>
+          <w:lang w:eastAsia="en-ID"/>
+        </w:rPr>
+        <w:t>rekomendasi</w:t>
+      </w:r>
+      <w:proofErr w:type="spellEnd"/>
+      <w:r>
+        <w:rPr>
+          <w:rFonts w:ascii="Times New Roman" w:eastAsia="Times New Roman" w:hAnsi="Times New Roman" w:cs="Times New Roman"/>
+          <w:sz w:val="24"/>
+          <w:szCs w:val="24"/>
+          <w:lang w:eastAsia="en-ID"/>
+        </w:rPr>
+        <w:t xml:space="preserve">, dan </w:t>
+      </w:r>
+      <w:proofErr w:type="spellStart"/>
+      <w:r>
+        <w:rPr>
+          <w:rFonts w:ascii="Times New Roman" w:eastAsia="Times New Roman" w:hAnsi="Times New Roman" w:cs="Times New Roman"/>
+          <w:sz w:val="24"/>
+          <w:szCs w:val="24"/>
+          <w:lang w:eastAsia="en-ID"/>
+        </w:rPr>
+        <w:t>tampilan</w:t>
+      </w:r>
+      <w:proofErr w:type="spellEnd"/>
+      <w:r>
+        <w:rPr>
+          <w:rFonts w:ascii="Times New Roman" w:eastAsia="Times New Roman" w:hAnsi="Times New Roman" w:cs="Times New Roman"/>
+          <w:sz w:val="24"/>
+          <w:szCs w:val="24"/>
+          <w:lang w:eastAsia="en-ID"/>
+        </w:rPr>
+        <w:t xml:space="preserve"> detail </w:t>
+      </w:r>
+      <w:proofErr w:type="spellStart"/>
+      <w:r>
+        <w:rPr>
+          <w:rFonts w:ascii="Times New Roman" w:eastAsia="Times New Roman" w:hAnsi="Times New Roman" w:cs="Times New Roman"/>
+          <w:sz w:val="24"/>
+          <w:szCs w:val="24"/>
+          <w:lang w:eastAsia="en-ID"/>
+        </w:rPr>
+        <w:t>buku</w:t>
+      </w:r>
+      <w:proofErr w:type="spellEnd"/>
+      <w:r>
+        <w:rPr>
+          <w:rFonts w:ascii="Times New Roman" w:eastAsia="Times New Roman" w:hAnsi="Times New Roman" w:cs="Times New Roman"/>
+          <w:sz w:val="24"/>
+          <w:szCs w:val="24"/>
+          <w:lang w:eastAsia="en-ID"/>
+        </w:rPr>
+        <w:t xml:space="preserve">. </w:t>
+      </w:r>
+      <w:proofErr w:type="spellStart"/>
+      <w:r>
+        <w:rPr>
+          <w:rFonts w:ascii="Times New Roman" w:eastAsia="Times New Roman" w:hAnsi="Times New Roman" w:cs="Times New Roman"/>
+          <w:sz w:val="24"/>
+          <w:szCs w:val="24"/>
+          <w:lang w:eastAsia="en-ID"/>
+        </w:rPr>
+        <w:t>Aplikasi</w:t>
+      </w:r>
+      <w:proofErr w:type="spellEnd"/>
+      <w:r>
+        <w:rPr>
+          <w:rFonts w:ascii="Times New Roman" w:eastAsia="Times New Roman" w:hAnsi="Times New Roman" w:cs="Times New Roman"/>
+          <w:sz w:val="24"/>
+          <w:szCs w:val="24"/>
+          <w:lang w:eastAsia="en-ID"/>
+        </w:rPr>
+        <w:t xml:space="preserve"> </w:t>
+      </w:r>
+      <w:proofErr w:type="spellStart"/>
+      <w:r>
+        <w:rPr>
+          <w:rFonts w:ascii="Times New Roman" w:eastAsia="Times New Roman" w:hAnsi="Times New Roman" w:cs="Times New Roman"/>
+          <w:sz w:val="24"/>
+          <w:szCs w:val="24"/>
+          <w:lang w:eastAsia="en-ID"/>
+        </w:rPr>
+        <w:t>dikembangkan</w:t>
+      </w:r>
+      <w:proofErr w:type="spellEnd"/>
+      <w:r>
+        <w:rPr>
+          <w:rFonts w:ascii="Times New Roman" w:eastAsia="Times New Roman" w:hAnsi="Times New Roman" w:cs="Times New Roman"/>
+          <w:sz w:val="24"/>
+          <w:szCs w:val="24"/>
+          <w:lang w:eastAsia="en-ID"/>
+        </w:rPr>
+        <w:t xml:space="preserve"> </w:t>
+      </w:r>
+      <w:proofErr w:type="spellStart"/>
+      <w:r>
+        <w:rPr>
+          <w:rFonts w:ascii="Times New Roman" w:eastAsia="Times New Roman" w:hAnsi="Times New Roman" w:cs="Times New Roman"/>
+          <w:sz w:val="24"/>
+          <w:szCs w:val="24"/>
+          <w:lang w:eastAsia="en-ID"/>
+        </w:rPr>
+        <w:t>dengan</w:t>
+      </w:r>
+      <w:proofErr w:type="spellEnd"/>
+      <w:r>
+        <w:rPr>
+          <w:rFonts w:ascii="Times New Roman" w:eastAsia="Times New Roman" w:hAnsi="Times New Roman" w:cs="Times New Roman"/>
+          <w:sz w:val="24"/>
+          <w:szCs w:val="24"/>
+          <w:lang w:eastAsia="en-ID"/>
+        </w:rPr>
+        <w:t xml:space="preserve"> </w:t>
+      </w:r>
+      <w:proofErr w:type="spellStart"/>
+      <w:r>
+        <w:rPr>
+          <w:rFonts w:ascii="Times New Roman" w:eastAsia="Times New Roman" w:hAnsi="Times New Roman" w:cs="Times New Roman"/>
+          <w:sz w:val="24"/>
+          <w:szCs w:val="24"/>
+          <w:lang w:eastAsia="en-ID"/>
+        </w:rPr>
+        <w:t>menggunakan</w:t>
+      </w:r>
+      <w:proofErr w:type="spellEnd"/>
+      <w:r>
+        <w:rPr>
+          <w:rFonts w:ascii="Times New Roman" w:eastAsia="Times New Roman" w:hAnsi="Times New Roman" w:cs="Times New Roman"/>
+          <w:sz w:val="24"/>
+          <w:szCs w:val="24"/>
+          <w:lang w:eastAsia="en-ID"/>
+        </w:rPr>
+        <w:t xml:space="preserve"> </w:t>
+      </w:r>
+      <w:proofErr w:type="spellStart"/>
+      <w:r>
+        <w:rPr>
+          <w:rFonts w:ascii="Times New Roman" w:eastAsia="Times New Roman" w:hAnsi="Times New Roman" w:cs="Times New Roman"/>
+          <w:sz w:val="24"/>
+          <w:szCs w:val="24"/>
+          <w:lang w:eastAsia="en-ID"/>
+        </w:rPr>
+        <w:t>bahasa</w:t>
+      </w:r>
+      <w:proofErr w:type="spellEnd"/>
+      <w:r>
+        <w:rPr>
+          <w:rFonts w:ascii="Times New Roman" w:eastAsia="Times New Roman" w:hAnsi="Times New Roman" w:cs="Times New Roman"/>
+          <w:sz w:val="24"/>
+          <w:szCs w:val="24"/>
+          <w:lang w:eastAsia="en-ID"/>
+        </w:rPr>
+        <w:t xml:space="preserve"> </w:t>
+      </w:r>
+      <w:proofErr w:type="spellStart"/>
+      <w:r>
+        <w:rPr>
+          <w:rFonts w:ascii="Times New Roman" w:eastAsia="Times New Roman" w:hAnsi="Times New Roman" w:cs="Times New Roman"/>
+          <w:sz w:val="24"/>
+          <w:szCs w:val="24"/>
+          <w:lang w:eastAsia="en-ID"/>
+        </w:rPr>
+        <w:t>pemrograman</w:t>
+      </w:r>
+      <w:proofErr w:type="spellEnd"/>
+      <w:r>
+        <w:rPr>
+          <w:rFonts w:ascii="Times New Roman" w:eastAsia="Times New Roman" w:hAnsi="Times New Roman" w:cs="Times New Roman"/>
+          <w:sz w:val="24"/>
+          <w:szCs w:val="24"/>
+          <w:lang w:eastAsia="en-ID"/>
+        </w:rPr>
+        <w:t xml:space="preserve"> Python dan </w:t>
+      </w:r>
+      <w:proofErr w:type="spellStart"/>
+      <w:r>
+        <w:rPr>
+          <w:rFonts w:ascii="Times New Roman" w:eastAsia="Times New Roman" w:hAnsi="Times New Roman" w:cs="Times New Roman"/>
+          <w:sz w:val="24"/>
+          <w:szCs w:val="24"/>
+          <w:lang w:eastAsia="en-ID"/>
+        </w:rPr>
+        <w:t>pustaka</w:t>
+      </w:r>
+      <w:proofErr w:type="spellEnd"/>
+      <w:r>
+        <w:rPr>
+          <w:rFonts w:ascii="Times New Roman" w:eastAsia="Times New Roman" w:hAnsi="Times New Roman" w:cs="Times New Roman"/>
+          <w:sz w:val="24"/>
+          <w:szCs w:val="24"/>
+          <w:lang w:eastAsia="en-ID"/>
+        </w:rPr>
+        <w:t xml:space="preserve"> </w:t>
+      </w:r>
+      <w:proofErr w:type="spellStart"/>
+      <w:r>
+        <w:rPr>
+          <w:rFonts w:ascii="Times New Roman" w:eastAsia="Times New Roman" w:hAnsi="Times New Roman" w:cs="Times New Roman"/>
+          <w:sz w:val="24"/>
+          <w:szCs w:val="24"/>
+          <w:lang w:eastAsia="en-ID"/>
+        </w:rPr>
+        <w:t>tambahan</w:t>
+      </w:r>
+      <w:proofErr w:type="spellEnd"/>
+      <w:r>
+        <w:rPr>
+          <w:rFonts w:ascii="Times New Roman" w:eastAsia="Times New Roman" w:hAnsi="Times New Roman" w:cs="Times New Roman"/>
+          <w:sz w:val="24"/>
+          <w:szCs w:val="24"/>
+          <w:lang w:eastAsia="en-ID"/>
+        </w:rPr>
+        <w:t xml:space="preserve"> </w:t>
+      </w:r>
+      <w:proofErr w:type="spellStart"/>
+      <w:r>
+        <w:rPr>
+          <w:rFonts w:ascii="Times New Roman" w:eastAsia="Times New Roman" w:hAnsi="Times New Roman" w:cs="Times New Roman"/>
+          <w:sz w:val="24"/>
+          <w:szCs w:val="24"/>
+          <w:lang w:eastAsia="en-ID"/>
+        </w:rPr>
+        <w:t>seperti</w:t>
+      </w:r>
+      <w:proofErr w:type="spellEnd"/>
+      <w:r>
+        <w:rPr>
+          <w:rFonts w:ascii="Times New Roman" w:eastAsia="Times New Roman" w:hAnsi="Times New Roman" w:cs="Times New Roman"/>
+          <w:sz w:val="24"/>
+          <w:szCs w:val="24"/>
+          <w:lang w:eastAsia="en-ID"/>
+        </w:rPr>
+        <w:t xml:space="preserve"> Pandas, NumPy, dan Scikit-learn.</w:t>
+      </w:r>
+    </w:p>
+    <w:bookmarkEnd w:id="1"/>
+    <w:p>
+      <w:pPr>
         <w:pStyle w:val="Heading2"/>
+        <w:ind w:firstLine="720"/>
         <w:rPr>
           <w:rFonts w:ascii="Times New Roman" w:eastAsia="Times New Roman" w:hAnsi="Times New Roman" w:cs="Times New Roman"/>
           <w:b/>
@@ -23824,7 +23630,6 @@
           <w:numId w:val="20"/>
         </w:numPr>
         <w:spacing w:before="100" w:beforeAutospacing="1" w:after="100" w:afterAutospacing="1" w:line="480" w:lineRule="auto"/>
-        <w:ind w:left="1077" w:hanging="357"/>
         <w:jc w:val="both"/>
         <w:rPr>
           <w:rFonts w:ascii="Times New Roman" w:eastAsia="Times New Roman" w:hAnsi="Times New Roman" w:cs="Times New Roman"/>
@@ -23862,14 +23667,27 @@
         </w:rPr>
         <w:t xml:space="preserve"> text-embedding-004</w:t>
       </w:r>
-      <w:r>
-        <w:rPr>
-          <w:rFonts w:ascii="Times New Roman" w:eastAsia="Times New Roman" w:hAnsi="Times New Roman" w:cs="Times New Roman"/>
-          <w:sz w:val="24"/>
-          <w:szCs w:val="24"/>
-          <w:lang w:eastAsia="en-ID"/>
-        </w:rPr>
-        <w:br/>
+    </w:p>
+    <w:p>
+      <w:pPr>
+        <w:pStyle w:val="ListParagraph"/>
+        <w:spacing w:before="100" w:beforeAutospacing="1" w:after="100" w:afterAutospacing="1" w:line="480" w:lineRule="auto"/>
+        <w:ind w:left="1375"/>
+        <w:jc w:val="both"/>
+        <w:rPr>
+          <w:rFonts w:ascii="Times New Roman" w:eastAsia="Times New Roman" w:hAnsi="Times New Roman" w:cs="Times New Roman"/>
+          <w:sz w:val="24"/>
+          <w:szCs w:val="24"/>
+          <w:lang w:eastAsia="en-ID"/>
+        </w:rPr>
+      </w:pPr>
+      <w:r>
+        <w:rPr>
+          <w:rFonts w:ascii="Times New Roman" w:eastAsia="Times New Roman" w:hAnsi="Times New Roman" w:cs="Times New Roman"/>
+          <w:sz w:val="24"/>
+          <w:szCs w:val="24"/>
+          <w:lang w:eastAsia="en-ID"/>
+        </w:rPr>
         <w:t xml:space="preserve">Model </w:t>
       </w:r>
       <w:proofErr w:type="spellStart"/>
@@ -24440,6 +24258,7 @@
           <w:szCs w:val="24"/>
           <w:lang w:eastAsia="en-ID"/>
         </w:rPr>
+        <w:lastRenderedPageBreak/>
         <w:t>arsitektur</w:t>
       </w:r>
       <w:proofErr w:type="spellEnd"/>
@@ -24721,7 +24540,6 @@
           <w:numId w:val="20"/>
         </w:numPr>
         <w:spacing w:before="100" w:beforeAutospacing="1" w:after="100" w:afterAutospacing="1" w:line="480" w:lineRule="auto"/>
-        <w:ind w:left="1077" w:hanging="357"/>
         <w:jc w:val="both"/>
         <w:rPr>
           <w:rFonts w:ascii="Times New Roman" w:eastAsia="Times New Roman" w:hAnsi="Times New Roman" w:cs="Times New Roman"/>
@@ -24730,24 +24548,37 @@
           <w:lang w:eastAsia="en-ID"/>
         </w:rPr>
       </w:pPr>
-      <w:r>
-        <w:rPr>
-          <w:rFonts w:ascii="Times New Roman" w:eastAsia="Times New Roman" w:hAnsi="Times New Roman" w:cs="Times New Roman"/>
-          <w:sz w:val="24"/>
-          <w:szCs w:val="24"/>
-          <w:lang w:eastAsia="en-ID"/>
-        </w:rPr>
-        <w:lastRenderedPageBreak/>
+      <w:bookmarkStart w:id="2" w:name="_Hlk198790612"/>
+      <w:r>
+        <w:rPr>
+          <w:rFonts w:ascii="Times New Roman" w:eastAsia="Times New Roman" w:hAnsi="Times New Roman" w:cs="Times New Roman"/>
+          <w:sz w:val="24"/>
+          <w:szCs w:val="24"/>
+          <w:lang w:eastAsia="en-ID"/>
+        </w:rPr>
         <w:t>Cosine Similarity</w:t>
       </w:r>
-      <w:r>
-        <w:rPr>
-          <w:rFonts w:ascii="Times New Roman" w:eastAsia="Times New Roman" w:hAnsi="Times New Roman" w:cs="Times New Roman"/>
-          <w:sz w:val="24"/>
-          <w:szCs w:val="24"/>
-          <w:lang w:eastAsia="en-ID"/>
-        </w:rPr>
-        <w:br/>
+    </w:p>
+    <w:p>
+      <w:pPr>
+        <w:pStyle w:val="ListParagraph"/>
+        <w:spacing w:before="100" w:beforeAutospacing="1" w:after="100" w:afterAutospacing="1" w:line="480" w:lineRule="auto"/>
+        <w:ind w:left="1375"/>
+        <w:jc w:val="both"/>
+        <w:rPr>
+          <w:rFonts w:ascii="Times New Roman" w:eastAsia="Times New Roman" w:hAnsi="Times New Roman" w:cs="Times New Roman"/>
+          <w:sz w:val="24"/>
+          <w:szCs w:val="24"/>
+          <w:lang w:eastAsia="en-ID"/>
+        </w:rPr>
+      </w:pPr>
+      <w:r>
+        <w:rPr>
+          <w:rFonts w:ascii="Times New Roman" w:eastAsia="Times New Roman" w:hAnsi="Times New Roman" w:cs="Times New Roman"/>
+          <w:sz w:val="24"/>
+          <w:szCs w:val="24"/>
+          <w:lang w:eastAsia="en-ID"/>
+        </w:rPr>
         <w:t xml:space="preserve">Setelah embedding </w:t>
       </w:r>
       <w:proofErr w:type="spellStart"/>
@@ -24951,6 +24782,7 @@
         <w:t>:</w:t>
       </w:r>
     </w:p>
+    <w:bookmarkEnd w:id="2"/>
     <w:p>
       <w:pPr>
         <w:spacing w:before="100" w:beforeAutospacing="1" w:after="100" w:afterAutospacing="1" w:line="360" w:lineRule="auto"/>
@@ -25832,6 +25664,7 @@
           <w:szCs w:val="24"/>
           <w:lang w:eastAsia="en-ID"/>
         </w:rPr>
+        <w:lastRenderedPageBreak/>
         <w:t xml:space="preserve">cosine similarity </w:t>
       </w:r>
       <w:proofErr w:type="spellStart"/>
@@ -26023,7 +25856,6 @@
         <w:jc w:val="both"/>
       </w:pPr>
       <w:r>
-        <w:lastRenderedPageBreak/>
         <w:t xml:space="preserve">Hasil </w:t>
       </w:r>
       <w:proofErr w:type="spellStart"/>
@@ -26048,15 +25880,7 @@
       </w:r>
       <w:proofErr w:type="spellEnd"/>
       <w:r>
-        <w:t xml:space="preserve">, </w:t>
-      </w:r>
-      <w:proofErr w:type="gramStart"/>
-      <w:r>
-        <w:t>cos(</w:t>
-      </w:r>
-      <w:proofErr w:type="gramEnd"/>
-      <w:r>
-        <w:t xml:space="preserve">θ, </w:t>
+        <w:t xml:space="preserve">, cos(θ, </w:t>
       </w:r>
       <w:proofErr w:type="spellStart"/>
       <w:r>
@@ -28880,15 +28704,7 @@
         <w:pStyle w:val="NormalWeb"/>
       </w:pPr>
       <w:r>
-        <w:t xml:space="preserve">Zhang, S., Yao, L., Sun, A., &amp; Tay, Y. (2020). Deep </w:t>
-      </w:r>
-      <w:proofErr w:type="gramStart"/>
-      <w:r>
-        <w:t>learning based</w:t>
-      </w:r>
-      <w:proofErr w:type="gramEnd"/>
-      <w:r>
-        <w:t xml:space="preserve"> recommender system: A survey and new perspectives. ACM Computing Surveys, 52(1), 1-38. </w:t>
+        <w:t xml:space="preserve">Zhang, S., Yao, L., Sun, A., &amp; Tay, Y. (2020). Deep learning based recommender system: A survey and new perspectives. ACM Computing Surveys, 52(1), 1-38. </w:t>
       </w:r>
       <w:hyperlink r:id="rId12" w:history="1">
         <w:r>
@@ -29178,27 +28994,7 @@
           <w:szCs w:val="24"/>
           <w:lang w:eastAsia="en-ID"/>
         </w:rPr>
-        <w:t xml:space="preserve">Zhang, S., Yao, L., Sun, A., &amp; Tay, Y. (2020). Deep </w:t>
-      </w:r>
-      <w:proofErr w:type="gramStart"/>
-      <w:r>
-        <w:rPr>
-          <w:rFonts w:ascii="Times New Roman" w:eastAsia="Times New Roman" w:hAnsi="Times New Roman" w:cs="Times New Roman"/>
-          <w:sz w:val="24"/>
-          <w:szCs w:val="24"/>
-          <w:lang w:eastAsia="en-ID"/>
-        </w:rPr>
-        <w:t>learning based</w:t>
-      </w:r>
-      <w:proofErr w:type="gramEnd"/>
-      <w:r>
-        <w:rPr>
-          <w:rFonts w:ascii="Times New Roman" w:eastAsia="Times New Roman" w:hAnsi="Times New Roman" w:cs="Times New Roman"/>
-          <w:sz w:val="24"/>
-          <w:szCs w:val="24"/>
-          <w:lang w:eastAsia="en-ID"/>
-        </w:rPr>
-        <w:t xml:space="preserve"> recommender system: A survey and new perspectives. </w:t>
+        <w:t xml:space="preserve">Zhang, S., Yao, L., Sun, A., &amp; Tay, Y. (2020). Deep learning based recommender system: A survey and new perspectives. </w:t>
       </w:r>
       <w:r>
         <w:rPr>
@@ -29677,9 +29473,9 @@
       <w:lvlJc w:val="left"/>
       <w:pPr>
         <w:tabs>
-          <w:tab w:val="num" w:pos="720"/>
+          <w:tab w:val="num" w:pos="1375"/>
         </w:tabs>
-        <w:ind w:left="720" w:hanging="360"/>
+        <w:ind w:left="1375" w:hanging="360"/>
       </w:pPr>
     </w:lvl>
     <w:lvl w:ilvl="1">
@@ -29689,9 +29485,9 @@
       <w:lvlJc w:val="left"/>
       <w:pPr>
         <w:tabs>
-          <w:tab w:val="num" w:pos="1440"/>
+          <w:tab w:val="num" w:pos="2095"/>
         </w:tabs>
-        <w:ind w:left="1440" w:hanging="360"/>
+        <w:ind w:left="2095" w:hanging="360"/>
       </w:pPr>
     </w:lvl>
     <w:lvl w:ilvl="2" w:tentative="1">
@@ -29701,9 +29497,9 @@
       <w:lvlJc w:val="left"/>
       <w:pPr>
         <w:tabs>
-          <w:tab w:val="num" w:pos="2160"/>
+          <w:tab w:val="num" w:pos="2815"/>
         </w:tabs>
-        <w:ind w:left="2160" w:hanging="360"/>
+        <w:ind w:left="2815" w:hanging="360"/>
       </w:pPr>
     </w:lvl>
     <w:lvl w:ilvl="3" w:tentative="1">
@@ -29713,9 +29509,9 @@
       <w:lvlJc w:val="left"/>
       <w:pPr>
         <w:tabs>
-          <w:tab w:val="num" w:pos="2880"/>
+          <w:tab w:val="num" w:pos="3535"/>
         </w:tabs>
-        <w:ind w:left="2880" w:hanging="360"/>
+        <w:ind w:left="3535" w:hanging="360"/>
       </w:pPr>
     </w:lvl>
     <w:lvl w:ilvl="4" w:tentative="1">
@@ -29725,9 +29521,9 @@
       <w:lvlJc w:val="left"/>
       <w:pPr>
         <w:tabs>
-          <w:tab w:val="num" w:pos="3600"/>
+          <w:tab w:val="num" w:pos="4255"/>
         </w:tabs>
-        <w:ind w:left="3600" w:hanging="360"/>
+        <w:ind w:left="4255" w:hanging="360"/>
       </w:pPr>
     </w:lvl>
     <w:lvl w:ilvl="5" w:tentative="1">
@@ -29737,9 +29533,9 @@
       <w:lvlJc w:val="left"/>
       <w:pPr>
         <w:tabs>
-          <w:tab w:val="num" w:pos="4320"/>
+          <w:tab w:val="num" w:pos="4975"/>
         </w:tabs>
-        <w:ind w:left="4320" w:hanging="360"/>
+        <w:ind w:left="4975" w:hanging="360"/>
       </w:pPr>
     </w:lvl>
     <w:lvl w:ilvl="6" w:tentative="1">
@@ -29749,9 +29545,9 @@
       <w:lvlJc w:val="left"/>
       <w:pPr>
         <w:tabs>
-          <w:tab w:val="num" w:pos="5040"/>
+          <w:tab w:val="num" w:pos="5695"/>
         </w:tabs>
-        <w:ind w:left="5040" w:hanging="360"/>
+        <w:ind w:left="5695" w:hanging="360"/>
       </w:pPr>
     </w:lvl>
     <w:lvl w:ilvl="7" w:tentative="1">
@@ -29761,9 +29557,9 @@
       <w:lvlJc w:val="left"/>
       <w:pPr>
         <w:tabs>
-          <w:tab w:val="num" w:pos="5760"/>
+          <w:tab w:val="num" w:pos="6415"/>
         </w:tabs>
-        <w:ind w:left="5760" w:hanging="360"/>
+        <w:ind w:left="6415" w:hanging="360"/>
       </w:pPr>
     </w:lvl>
     <w:lvl w:ilvl="8" w:tentative="1">
@@ -29773,9 +29569,9 @@
       <w:lvlJc w:val="left"/>
       <w:pPr>
         <w:tabs>
-          <w:tab w:val="num" w:pos="6480"/>
+          <w:tab w:val="num" w:pos="7135"/>
         </w:tabs>
-        <w:ind w:left="6480" w:hanging="360"/>
+        <w:ind w:left="7135" w:hanging="360"/>
       </w:pPr>
     </w:lvl>
   </w:abstractNum>
@@ -31554,21 +31350,21 @@
       <w:lvlJc w:val="left"/>
       <w:pPr>
         <w:tabs>
-          <w:tab w:val="num" w:pos="720"/>
+          <w:tab w:val="num" w:pos="1080"/>
         </w:tabs>
-        <w:ind w:left="720" w:hanging="360"/>
+        <w:ind w:left="1080" w:hanging="360"/>
       </w:pPr>
     </w:lvl>
-    <w:lvl w:ilvl="1" w:tentative="1">
+    <w:lvl w:ilvl="1">
       <w:start w:val="1"/>
       <w:numFmt w:val="decimal"/>
       <w:lvlText w:val="%2."/>
       <w:lvlJc w:val="left"/>
       <w:pPr>
         <w:tabs>
-          <w:tab w:val="num" w:pos="1440"/>
+          <w:tab w:val="num" w:pos="1800"/>
         </w:tabs>
-        <w:ind w:left="1440" w:hanging="360"/>
+        <w:ind w:left="1800" w:hanging="360"/>
       </w:pPr>
     </w:lvl>
     <w:lvl w:ilvl="2" w:tentative="1">
@@ -31578,9 +31374,9 @@
       <w:lvlJc w:val="left"/>
       <w:pPr>
         <w:tabs>
-          <w:tab w:val="num" w:pos="2160"/>
+          <w:tab w:val="num" w:pos="2520"/>
         </w:tabs>
-        <w:ind w:left="2160" w:hanging="360"/>
+        <w:ind w:left="2520" w:hanging="360"/>
       </w:pPr>
     </w:lvl>
     <w:lvl w:ilvl="3" w:tentative="1">
@@ -31590,9 +31386,9 @@
       <w:lvlJc w:val="left"/>
       <w:pPr>
         <w:tabs>
-          <w:tab w:val="num" w:pos="2880"/>
+          <w:tab w:val="num" w:pos="3240"/>
         </w:tabs>
-        <w:ind w:left="2880" w:hanging="360"/>
+        <w:ind w:left="3240" w:hanging="360"/>
       </w:pPr>
     </w:lvl>
     <w:lvl w:ilvl="4" w:tentative="1">
@@ -31602,9 +31398,9 @@
       <w:lvlJc w:val="left"/>
       <w:pPr>
         <w:tabs>
-          <w:tab w:val="num" w:pos="3600"/>
+          <w:tab w:val="num" w:pos="3960"/>
         </w:tabs>
-        <w:ind w:left="3600" w:hanging="360"/>
+        <w:ind w:left="3960" w:hanging="360"/>
       </w:pPr>
     </w:lvl>
     <w:lvl w:ilvl="5" w:tentative="1">
@@ -31614,9 +31410,9 @@
       <w:lvlJc w:val="left"/>
       <w:pPr>
         <w:tabs>
-          <w:tab w:val="num" w:pos="4320"/>
+          <w:tab w:val="num" w:pos="4680"/>
         </w:tabs>
-        <w:ind w:left="4320" w:hanging="360"/>
+        <w:ind w:left="4680" w:hanging="360"/>
       </w:pPr>
     </w:lvl>
     <w:lvl w:ilvl="6" w:tentative="1">
@@ -31626,9 +31422,9 @@
       <w:lvlJc w:val="left"/>
       <w:pPr>
         <w:tabs>
-          <w:tab w:val="num" w:pos="5040"/>
+          <w:tab w:val="num" w:pos="5400"/>
         </w:tabs>
-        <w:ind w:left="5040" w:hanging="360"/>
+        <w:ind w:left="5400" w:hanging="360"/>
       </w:pPr>
     </w:lvl>
     <w:lvl w:ilvl="7" w:tentative="1">
@@ -31638,9 +31434,9 @@
       <w:lvlJc w:val="left"/>
       <w:pPr>
         <w:tabs>
-          <w:tab w:val="num" w:pos="5760"/>
+          <w:tab w:val="num" w:pos="6120"/>
         </w:tabs>
-        <w:ind w:left="5760" w:hanging="360"/>
+        <w:ind w:left="6120" w:hanging="360"/>
       </w:pPr>
     </w:lvl>
     <w:lvl w:ilvl="8" w:tentative="1">
@@ -31650,9 +31446,9 @@
       <w:lvlJc w:val="left"/>
       <w:pPr>
         <w:tabs>
-          <w:tab w:val="num" w:pos="6480"/>
+          <w:tab w:val="num" w:pos="6840"/>
         </w:tabs>
-        <w:ind w:left="6480" w:hanging="360"/>
+        <w:ind w:left="6840" w:hanging="360"/>
       </w:pPr>
     </w:lvl>
   </w:abstractNum>

</xml_diff>